<commit_message>
progress 3 oktober 2024
</commit_message>
<xml_diff>
--- a/new/FIX/Muhammad Yusuf_PROPOSAL.docx
+++ b/new/FIX/Muhammad Yusuf_PROPOSAL.docx
@@ -1,6 +1,6 @@
 
 <file path=word/document.xml><?xml version="1.0" encoding="utf-8"?>
-<w:document xmlns:wpc="http://schemas.microsoft.com/office/word/2010/wordprocessingCanvas" xmlns:cx="http://schemas.microsoft.com/office/drawing/2014/chartex" xmlns:cx1="http://schemas.microsoft.com/office/drawing/2015/9/8/chartex" xmlns:cx2="http://schemas.microsoft.com/office/drawing/2015/10/21/chartex" xmlns:cx3="http://schemas.microsoft.com/office/drawing/2016/5/9/chartex" xmlns:cx4="http://schemas.microsoft.com/office/drawing/2016/5/10/chartex" xmlns:cx5="http://schemas.microsoft.com/office/drawing/2016/5/11/chartex" xmlns:cx6="http://schemas.microsoft.com/office/drawing/2016/5/12/chartex" xmlns:cx7="http://schemas.microsoft.com/office/drawing/2016/5/13/chartex" xmlns:cx8="http://schemas.microsoft.com/office/drawing/2016/5/14/chartex" xmlns:mc="http://schemas.openxmlformats.org/markup-compatibility/2006" xmlns:aink="http://schemas.microsoft.com/office/drawing/2016/ink" xmlns:am3d="http://schemas.microsoft.com/office/drawing/2017/model3d" xmlns:o="urn:schemas-microsoft-com:office:office" xmlns:oel="http://schemas.microsoft.com/office/2019/extlst" xmlns:r="http://schemas.openxmlformats.org/officeDocument/2006/relationships" xmlns:m="http://schemas.openxmlformats.org/officeDocument/2006/math" xmlns:v="urn:schemas-microsoft-com:vml" xmlns:wp14="http://schemas.microsoft.com/office/word/2010/wordprocessingDrawing" xmlns:wp="http://schemas.openxmlformats.org/drawingml/2006/wordprocessingDrawing" xmlns:w10="urn:schemas-microsoft-com:office:word" xmlns:w="http://schemas.openxmlformats.org/wordprocessingml/2006/main" xmlns:w14="http://schemas.microsoft.com/office/word/2010/wordml" xmlns:w15="http://schemas.microsoft.com/office/word/2012/wordml" xmlns:w16cex="http://schemas.microsoft.com/office/word/2018/wordml/cex" xmlns:w16cid="http://schemas.microsoft.com/office/word/2016/wordml/cid" xmlns:w16="http://schemas.microsoft.com/office/word/2018/wordml" xmlns:w16sdtdh="http://schemas.microsoft.com/office/word/2020/wordml/sdtdatahash" xmlns:w16se="http://schemas.microsoft.com/office/word/2015/wordml/symex" xmlns:wpg="http://schemas.microsoft.com/office/word/2010/wordprocessingGroup" xmlns:wpi="http://schemas.microsoft.com/office/word/2010/wordprocessingInk" xmlns:wne="http://schemas.microsoft.com/office/word/2006/wordml" xmlns:wps="http://schemas.microsoft.com/office/word/2010/wordprocessingShape" mc:Ignorable="w14 w15 w16se w16cid w16 w16cex w16sdtdh wp14">
+<w:document xmlns:wpc="http://schemas.microsoft.com/office/word/2010/wordprocessingCanvas" xmlns:cx="http://schemas.microsoft.com/office/drawing/2014/chartex" xmlns:cx1="http://schemas.microsoft.com/office/drawing/2015/9/8/chartex" xmlns:cx2="http://schemas.microsoft.com/office/drawing/2015/10/21/chartex" xmlns:cx3="http://schemas.microsoft.com/office/drawing/2016/5/9/chartex" xmlns:cx4="http://schemas.microsoft.com/office/drawing/2016/5/10/chartex" xmlns:cx5="http://schemas.microsoft.com/office/drawing/2016/5/11/chartex" xmlns:cx6="http://schemas.microsoft.com/office/drawing/2016/5/12/chartex" xmlns:cx7="http://schemas.microsoft.com/office/drawing/2016/5/13/chartex" xmlns:cx8="http://schemas.microsoft.com/office/drawing/2016/5/14/chartex" xmlns:mc="http://schemas.openxmlformats.org/markup-compatibility/2006" xmlns:aink="http://schemas.microsoft.com/office/drawing/2016/ink" xmlns:am3d="http://schemas.microsoft.com/office/drawing/2017/model3d" xmlns:o="urn:schemas-microsoft-com:office:office" xmlns:oel="http://schemas.microsoft.com/office/2019/extlst" xmlns:r="http://schemas.openxmlformats.org/officeDocument/2006/relationships" xmlns:m="http://schemas.openxmlformats.org/officeDocument/2006/math" xmlns:v="urn:schemas-microsoft-com:vml" xmlns:wp14="http://schemas.microsoft.com/office/word/2010/wordprocessingDrawing" xmlns:wp="http://schemas.openxmlformats.org/drawingml/2006/wordprocessingDrawing" xmlns:w10="urn:schemas-microsoft-com:office:word" xmlns:w="http://schemas.openxmlformats.org/wordprocessingml/2006/main" xmlns:w14="http://schemas.microsoft.com/office/word/2010/wordml" xmlns:w15="http://schemas.microsoft.com/office/word/2012/wordml" xmlns:w16cex="http://schemas.microsoft.com/office/word/2018/wordml/cex" xmlns:w16cid="http://schemas.microsoft.com/office/word/2016/wordml/cid" xmlns:w16="http://schemas.microsoft.com/office/word/2018/wordml" xmlns:w16du="http://schemas.microsoft.com/office/word/2023/wordml/word16du" xmlns:w16sdtdh="http://schemas.microsoft.com/office/word/2020/wordml/sdtdatahash" xmlns:w16se="http://schemas.microsoft.com/office/word/2015/wordml/symex" xmlns:wpg="http://schemas.microsoft.com/office/word/2010/wordprocessingGroup" xmlns:wpi="http://schemas.microsoft.com/office/word/2010/wordprocessingInk" xmlns:wne="http://schemas.microsoft.com/office/word/2006/wordml" xmlns:wps="http://schemas.microsoft.com/office/word/2010/wordprocessingShape" mc:Ignorable="w14 w15 w16se w16cid w16 w16cex w16sdtdh w16du wp14">
   <w:body>
     <w:p>
       <w:pPr>
@@ -19396,7 +19396,13 @@
         <w:t>User</w:t>
       </w:r>
       <w:r>
-        <w:t xml:space="preserve"> akan menilai dengan menggunakan skala 1 (sangat tidak setuju, 2 (tidak setuju), 3 (agak setuju), 4 (setuju) dan 5 (sangat setuju).</w:t>
+        <w:t xml:space="preserve"> akan menilai dengan menggunakan skala 1 (sangat tidak setuju</w:t>
+      </w:r>
+      <w:r>
+        <w:t>)</w:t>
+      </w:r>
+      <w:r>
+        <w:t>, 2 (tidak setuju), 3 (agak setuju), 4 (setuju) dan 5 (sangat setuju).</w:t>
       </w:r>
     </w:p>
     <w:p>
@@ -20212,7 +20218,7 @@
 </file>
 
 <file path=word/endnotes.xml><?xml version="1.0" encoding="utf-8"?>
-<w:endnotes xmlns:wpc="http://schemas.microsoft.com/office/word/2010/wordprocessingCanvas" xmlns:cx="http://schemas.microsoft.com/office/drawing/2014/chartex" xmlns:cx1="http://schemas.microsoft.com/office/drawing/2015/9/8/chartex" xmlns:cx2="http://schemas.microsoft.com/office/drawing/2015/10/21/chartex" xmlns:cx3="http://schemas.microsoft.com/office/drawing/2016/5/9/chartex" xmlns:cx4="http://schemas.microsoft.com/office/drawing/2016/5/10/chartex" xmlns:cx5="http://schemas.microsoft.com/office/drawing/2016/5/11/chartex" xmlns:cx6="http://schemas.microsoft.com/office/drawing/2016/5/12/chartex" xmlns:cx7="http://schemas.microsoft.com/office/drawing/2016/5/13/chartex" xmlns:cx8="http://schemas.microsoft.com/office/drawing/2016/5/14/chartex" xmlns:mc="http://schemas.openxmlformats.org/markup-compatibility/2006" xmlns:aink="http://schemas.microsoft.com/office/drawing/2016/ink" xmlns:am3d="http://schemas.microsoft.com/office/drawing/2017/model3d" xmlns:o="urn:schemas-microsoft-com:office:office" xmlns:oel="http://schemas.microsoft.com/office/2019/extlst" xmlns:r="http://schemas.openxmlformats.org/officeDocument/2006/relationships" xmlns:m="http://schemas.openxmlformats.org/officeDocument/2006/math" xmlns:v="urn:schemas-microsoft-com:vml" xmlns:wp14="http://schemas.microsoft.com/office/word/2010/wordprocessingDrawing" xmlns:wp="http://schemas.openxmlformats.org/drawingml/2006/wordprocessingDrawing" xmlns:w10="urn:schemas-microsoft-com:office:word" xmlns:w="http://schemas.openxmlformats.org/wordprocessingml/2006/main" xmlns:w14="http://schemas.microsoft.com/office/word/2010/wordml" xmlns:w15="http://schemas.microsoft.com/office/word/2012/wordml" xmlns:w16cex="http://schemas.microsoft.com/office/word/2018/wordml/cex" xmlns:w16cid="http://schemas.microsoft.com/office/word/2016/wordml/cid" xmlns:w16="http://schemas.microsoft.com/office/word/2018/wordml" xmlns:w16sdtdh="http://schemas.microsoft.com/office/word/2020/wordml/sdtdatahash" xmlns:w16se="http://schemas.microsoft.com/office/word/2015/wordml/symex" xmlns:wpg="http://schemas.microsoft.com/office/word/2010/wordprocessingGroup" xmlns:wpi="http://schemas.microsoft.com/office/word/2010/wordprocessingInk" xmlns:wne="http://schemas.microsoft.com/office/word/2006/wordml" xmlns:wps="http://schemas.microsoft.com/office/word/2010/wordprocessingShape" mc:Ignorable="w14 w15 w16se w16cid w16 w16cex w16sdtdh wp14">
+<w:endnotes xmlns:wpc="http://schemas.microsoft.com/office/word/2010/wordprocessingCanvas" xmlns:cx="http://schemas.microsoft.com/office/drawing/2014/chartex" xmlns:cx1="http://schemas.microsoft.com/office/drawing/2015/9/8/chartex" xmlns:cx2="http://schemas.microsoft.com/office/drawing/2015/10/21/chartex" xmlns:cx3="http://schemas.microsoft.com/office/drawing/2016/5/9/chartex" xmlns:cx4="http://schemas.microsoft.com/office/drawing/2016/5/10/chartex" xmlns:cx5="http://schemas.microsoft.com/office/drawing/2016/5/11/chartex" xmlns:cx6="http://schemas.microsoft.com/office/drawing/2016/5/12/chartex" xmlns:cx7="http://schemas.microsoft.com/office/drawing/2016/5/13/chartex" xmlns:cx8="http://schemas.microsoft.com/office/drawing/2016/5/14/chartex" xmlns:mc="http://schemas.openxmlformats.org/markup-compatibility/2006" xmlns:aink="http://schemas.microsoft.com/office/drawing/2016/ink" xmlns:am3d="http://schemas.microsoft.com/office/drawing/2017/model3d" xmlns:o="urn:schemas-microsoft-com:office:office" xmlns:oel="http://schemas.microsoft.com/office/2019/extlst" xmlns:r="http://schemas.openxmlformats.org/officeDocument/2006/relationships" xmlns:m="http://schemas.openxmlformats.org/officeDocument/2006/math" xmlns:v="urn:schemas-microsoft-com:vml" xmlns:wp14="http://schemas.microsoft.com/office/word/2010/wordprocessingDrawing" xmlns:wp="http://schemas.openxmlformats.org/drawingml/2006/wordprocessingDrawing" xmlns:w10="urn:schemas-microsoft-com:office:word" xmlns:w="http://schemas.openxmlformats.org/wordprocessingml/2006/main" xmlns:w14="http://schemas.microsoft.com/office/word/2010/wordml" xmlns:w15="http://schemas.microsoft.com/office/word/2012/wordml" xmlns:w16cex="http://schemas.microsoft.com/office/word/2018/wordml/cex" xmlns:w16cid="http://schemas.microsoft.com/office/word/2016/wordml/cid" xmlns:w16="http://schemas.microsoft.com/office/word/2018/wordml" xmlns:w16du="http://schemas.microsoft.com/office/word/2023/wordml/word16du" xmlns:w16sdtdh="http://schemas.microsoft.com/office/word/2020/wordml/sdtdatahash" xmlns:w16se="http://schemas.microsoft.com/office/word/2015/wordml/symex" xmlns:wpg="http://schemas.microsoft.com/office/word/2010/wordprocessingGroup" xmlns:wpi="http://schemas.microsoft.com/office/word/2010/wordprocessingInk" xmlns:wne="http://schemas.microsoft.com/office/word/2006/wordml" xmlns:wps="http://schemas.microsoft.com/office/word/2010/wordprocessingShape" mc:Ignorable="w14 w15 w16se w16cid w16 w16cex w16sdtdh w16du wp14">
   <w:endnote w:type="separator" w:id="-1">
     <w:p>
       <w:pPr>
@@ -20237,7 +20243,7 @@
 </file>
 
 <file path=word/footer1.xml><?xml version="1.0" encoding="utf-8"?>
-<w:ftr xmlns:wpc="http://schemas.microsoft.com/office/word/2010/wordprocessingCanvas" xmlns:cx="http://schemas.microsoft.com/office/drawing/2014/chartex" xmlns:cx1="http://schemas.microsoft.com/office/drawing/2015/9/8/chartex" xmlns:cx2="http://schemas.microsoft.com/office/drawing/2015/10/21/chartex" xmlns:cx3="http://schemas.microsoft.com/office/drawing/2016/5/9/chartex" xmlns:cx4="http://schemas.microsoft.com/office/drawing/2016/5/10/chartex" xmlns:cx5="http://schemas.microsoft.com/office/drawing/2016/5/11/chartex" xmlns:cx6="http://schemas.microsoft.com/office/drawing/2016/5/12/chartex" xmlns:cx7="http://schemas.microsoft.com/office/drawing/2016/5/13/chartex" xmlns:cx8="http://schemas.microsoft.com/office/drawing/2016/5/14/chartex" xmlns:mc="http://schemas.openxmlformats.org/markup-compatibility/2006" xmlns:aink="http://schemas.microsoft.com/office/drawing/2016/ink" xmlns:am3d="http://schemas.microsoft.com/office/drawing/2017/model3d" xmlns:o="urn:schemas-microsoft-com:office:office" xmlns:oel="http://schemas.microsoft.com/office/2019/extlst" xmlns:r="http://schemas.openxmlformats.org/officeDocument/2006/relationships" xmlns:m="http://schemas.openxmlformats.org/officeDocument/2006/math" xmlns:v="urn:schemas-microsoft-com:vml" xmlns:wp14="http://schemas.microsoft.com/office/word/2010/wordprocessingDrawing" xmlns:wp="http://schemas.openxmlformats.org/drawingml/2006/wordprocessingDrawing" xmlns:w10="urn:schemas-microsoft-com:office:word" xmlns:w="http://schemas.openxmlformats.org/wordprocessingml/2006/main" xmlns:w14="http://schemas.microsoft.com/office/word/2010/wordml" xmlns:w15="http://schemas.microsoft.com/office/word/2012/wordml" xmlns:w16cex="http://schemas.microsoft.com/office/word/2018/wordml/cex" xmlns:w16cid="http://schemas.microsoft.com/office/word/2016/wordml/cid" xmlns:w16="http://schemas.microsoft.com/office/word/2018/wordml" xmlns:w16sdtdh="http://schemas.microsoft.com/office/word/2020/wordml/sdtdatahash" xmlns:w16se="http://schemas.microsoft.com/office/word/2015/wordml/symex" xmlns:wpg="http://schemas.microsoft.com/office/word/2010/wordprocessingGroup" xmlns:wpi="http://schemas.microsoft.com/office/word/2010/wordprocessingInk" xmlns:wne="http://schemas.microsoft.com/office/word/2006/wordml" xmlns:wps="http://schemas.microsoft.com/office/word/2010/wordprocessingShape" mc:Ignorable="w14 w15 w16se w16cid w16 w16cex w16sdtdh wp14">
+<w:ftr xmlns:wpc="http://schemas.microsoft.com/office/word/2010/wordprocessingCanvas" xmlns:cx="http://schemas.microsoft.com/office/drawing/2014/chartex" xmlns:cx1="http://schemas.microsoft.com/office/drawing/2015/9/8/chartex" xmlns:cx2="http://schemas.microsoft.com/office/drawing/2015/10/21/chartex" xmlns:cx3="http://schemas.microsoft.com/office/drawing/2016/5/9/chartex" xmlns:cx4="http://schemas.microsoft.com/office/drawing/2016/5/10/chartex" xmlns:cx5="http://schemas.microsoft.com/office/drawing/2016/5/11/chartex" xmlns:cx6="http://schemas.microsoft.com/office/drawing/2016/5/12/chartex" xmlns:cx7="http://schemas.microsoft.com/office/drawing/2016/5/13/chartex" xmlns:cx8="http://schemas.microsoft.com/office/drawing/2016/5/14/chartex" xmlns:mc="http://schemas.openxmlformats.org/markup-compatibility/2006" xmlns:aink="http://schemas.microsoft.com/office/drawing/2016/ink" xmlns:am3d="http://schemas.microsoft.com/office/drawing/2017/model3d" xmlns:o="urn:schemas-microsoft-com:office:office" xmlns:oel="http://schemas.microsoft.com/office/2019/extlst" xmlns:r="http://schemas.openxmlformats.org/officeDocument/2006/relationships" xmlns:m="http://schemas.openxmlformats.org/officeDocument/2006/math" xmlns:v="urn:schemas-microsoft-com:vml" xmlns:wp14="http://schemas.microsoft.com/office/word/2010/wordprocessingDrawing" xmlns:wp="http://schemas.openxmlformats.org/drawingml/2006/wordprocessingDrawing" xmlns:w10="urn:schemas-microsoft-com:office:word" xmlns:w="http://schemas.openxmlformats.org/wordprocessingml/2006/main" xmlns:w14="http://schemas.microsoft.com/office/word/2010/wordml" xmlns:w15="http://schemas.microsoft.com/office/word/2012/wordml" xmlns:w16cex="http://schemas.microsoft.com/office/word/2018/wordml/cex" xmlns:w16cid="http://schemas.microsoft.com/office/word/2016/wordml/cid" xmlns:w16="http://schemas.microsoft.com/office/word/2018/wordml" xmlns:w16du="http://schemas.microsoft.com/office/word/2023/wordml/word16du" xmlns:w16sdtdh="http://schemas.microsoft.com/office/word/2020/wordml/sdtdatahash" xmlns:w16se="http://schemas.microsoft.com/office/word/2015/wordml/symex" xmlns:wpg="http://schemas.microsoft.com/office/word/2010/wordprocessingGroup" xmlns:wpi="http://schemas.microsoft.com/office/word/2010/wordprocessingInk" xmlns:wne="http://schemas.microsoft.com/office/word/2006/wordml" xmlns:wps="http://schemas.microsoft.com/office/word/2010/wordprocessingShape" mc:Ignorable="w14 w15 w16se w16cid w16 w16cex w16sdtdh w16du wp14">
   <w:p>
     <w:pPr>
       <w:pStyle w:val="Footer"/>
@@ -20287,7 +20293,7 @@
 </file>
 
 <file path=word/footer10.xml><?xml version="1.0" encoding="utf-8"?>
-<w:ftr xmlns:wpc="http://schemas.microsoft.com/office/word/2010/wordprocessingCanvas" xmlns:cx="http://schemas.microsoft.com/office/drawing/2014/chartex" xmlns:cx1="http://schemas.microsoft.com/office/drawing/2015/9/8/chartex" xmlns:cx2="http://schemas.microsoft.com/office/drawing/2015/10/21/chartex" xmlns:cx3="http://schemas.microsoft.com/office/drawing/2016/5/9/chartex" xmlns:cx4="http://schemas.microsoft.com/office/drawing/2016/5/10/chartex" xmlns:cx5="http://schemas.microsoft.com/office/drawing/2016/5/11/chartex" xmlns:cx6="http://schemas.microsoft.com/office/drawing/2016/5/12/chartex" xmlns:cx7="http://schemas.microsoft.com/office/drawing/2016/5/13/chartex" xmlns:cx8="http://schemas.microsoft.com/office/drawing/2016/5/14/chartex" xmlns:mc="http://schemas.openxmlformats.org/markup-compatibility/2006" xmlns:aink="http://schemas.microsoft.com/office/drawing/2016/ink" xmlns:am3d="http://schemas.microsoft.com/office/drawing/2017/model3d" xmlns:o="urn:schemas-microsoft-com:office:office" xmlns:oel="http://schemas.microsoft.com/office/2019/extlst" xmlns:r="http://schemas.openxmlformats.org/officeDocument/2006/relationships" xmlns:m="http://schemas.openxmlformats.org/officeDocument/2006/math" xmlns:v="urn:schemas-microsoft-com:vml" xmlns:wp14="http://schemas.microsoft.com/office/word/2010/wordprocessingDrawing" xmlns:wp="http://schemas.openxmlformats.org/drawingml/2006/wordprocessingDrawing" xmlns:w10="urn:schemas-microsoft-com:office:word" xmlns:w="http://schemas.openxmlformats.org/wordprocessingml/2006/main" xmlns:w14="http://schemas.microsoft.com/office/word/2010/wordml" xmlns:w15="http://schemas.microsoft.com/office/word/2012/wordml" xmlns:w16cex="http://schemas.microsoft.com/office/word/2018/wordml/cex" xmlns:w16cid="http://schemas.microsoft.com/office/word/2016/wordml/cid" xmlns:w16="http://schemas.microsoft.com/office/word/2018/wordml" xmlns:w16sdtdh="http://schemas.microsoft.com/office/word/2020/wordml/sdtdatahash" xmlns:w16se="http://schemas.microsoft.com/office/word/2015/wordml/symex" xmlns:wpg="http://schemas.microsoft.com/office/word/2010/wordprocessingGroup" xmlns:wpi="http://schemas.microsoft.com/office/word/2010/wordprocessingInk" xmlns:wne="http://schemas.microsoft.com/office/word/2006/wordml" xmlns:wps="http://schemas.microsoft.com/office/word/2010/wordprocessingShape" mc:Ignorable="w14 w15 w16se w16cid w16 w16cex w16sdtdh wp14">
+<w:ftr xmlns:wpc="http://schemas.microsoft.com/office/word/2010/wordprocessingCanvas" xmlns:cx="http://schemas.microsoft.com/office/drawing/2014/chartex" xmlns:cx1="http://schemas.microsoft.com/office/drawing/2015/9/8/chartex" xmlns:cx2="http://schemas.microsoft.com/office/drawing/2015/10/21/chartex" xmlns:cx3="http://schemas.microsoft.com/office/drawing/2016/5/9/chartex" xmlns:cx4="http://schemas.microsoft.com/office/drawing/2016/5/10/chartex" xmlns:cx5="http://schemas.microsoft.com/office/drawing/2016/5/11/chartex" xmlns:cx6="http://schemas.microsoft.com/office/drawing/2016/5/12/chartex" xmlns:cx7="http://schemas.microsoft.com/office/drawing/2016/5/13/chartex" xmlns:cx8="http://schemas.microsoft.com/office/drawing/2016/5/14/chartex" xmlns:mc="http://schemas.openxmlformats.org/markup-compatibility/2006" xmlns:aink="http://schemas.microsoft.com/office/drawing/2016/ink" xmlns:am3d="http://schemas.microsoft.com/office/drawing/2017/model3d" xmlns:o="urn:schemas-microsoft-com:office:office" xmlns:oel="http://schemas.microsoft.com/office/2019/extlst" xmlns:r="http://schemas.openxmlformats.org/officeDocument/2006/relationships" xmlns:m="http://schemas.openxmlformats.org/officeDocument/2006/math" xmlns:v="urn:schemas-microsoft-com:vml" xmlns:wp14="http://schemas.microsoft.com/office/word/2010/wordprocessingDrawing" xmlns:wp="http://schemas.openxmlformats.org/drawingml/2006/wordprocessingDrawing" xmlns:w10="urn:schemas-microsoft-com:office:word" xmlns:w="http://schemas.openxmlformats.org/wordprocessingml/2006/main" xmlns:w14="http://schemas.microsoft.com/office/word/2010/wordml" xmlns:w15="http://schemas.microsoft.com/office/word/2012/wordml" xmlns:w16cex="http://schemas.microsoft.com/office/word/2018/wordml/cex" xmlns:w16cid="http://schemas.microsoft.com/office/word/2016/wordml/cid" xmlns:w16="http://schemas.microsoft.com/office/word/2018/wordml" xmlns:w16du="http://schemas.microsoft.com/office/word/2023/wordml/word16du" xmlns:w16sdtdh="http://schemas.microsoft.com/office/word/2020/wordml/sdtdatahash" xmlns:w16se="http://schemas.microsoft.com/office/word/2015/wordml/symex" xmlns:wpg="http://schemas.microsoft.com/office/word/2010/wordprocessingGroup" xmlns:wpi="http://schemas.microsoft.com/office/word/2010/wordprocessingInk" xmlns:wne="http://schemas.microsoft.com/office/word/2006/wordml" xmlns:wps="http://schemas.microsoft.com/office/word/2010/wordprocessingShape" mc:Ignorable="w14 w15 w16se w16cid w16 w16cex w16sdtdh w16du wp14">
   <w:p>
     <w:pPr>
       <w:pStyle w:val="Footer"/>
@@ -20304,7 +20310,7 @@
 </file>
 
 <file path=word/footer11.xml><?xml version="1.0" encoding="utf-8"?>
-<w:ftr xmlns:wpc="http://schemas.microsoft.com/office/word/2010/wordprocessingCanvas" xmlns:cx="http://schemas.microsoft.com/office/drawing/2014/chartex" xmlns:cx1="http://schemas.microsoft.com/office/drawing/2015/9/8/chartex" xmlns:cx2="http://schemas.microsoft.com/office/drawing/2015/10/21/chartex" xmlns:cx3="http://schemas.microsoft.com/office/drawing/2016/5/9/chartex" xmlns:cx4="http://schemas.microsoft.com/office/drawing/2016/5/10/chartex" xmlns:cx5="http://schemas.microsoft.com/office/drawing/2016/5/11/chartex" xmlns:cx6="http://schemas.microsoft.com/office/drawing/2016/5/12/chartex" xmlns:cx7="http://schemas.microsoft.com/office/drawing/2016/5/13/chartex" xmlns:cx8="http://schemas.microsoft.com/office/drawing/2016/5/14/chartex" xmlns:mc="http://schemas.openxmlformats.org/markup-compatibility/2006" xmlns:aink="http://schemas.microsoft.com/office/drawing/2016/ink" xmlns:am3d="http://schemas.microsoft.com/office/drawing/2017/model3d" xmlns:o="urn:schemas-microsoft-com:office:office" xmlns:oel="http://schemas.microsoft.com/office/2019/extlst" xmlns:r="http://schemas.openxmlformats.org/officeDocument/2006/relationships" xmlns:m="http://schemas.openxmlformats.org/officeDocument/2006/math" xmlns:v="urn:schemas-microsoft-com:vml" xmlns:wp14="http://schemas.microsoft.com/office/word/2010/wordprocessingDrawing" xmlns:wp="http://schemas.openxmlformats.org/drawingml/2006/wordprocessingDrawing" xmlns:w10="urn:schemas-microsoft-com:office:word" xmlns:w="http://schemas.openxmlformats.org/wordprocessingml/2006/main" xmlns:w14="http://schemas.microsoft.com/office/word/2010/wordml" xmlns:w15="http://schemas.microsoft.com/office/word/2012/wordml" xmlns:w16cex="http://schemas.microsoft.com/office/word/2018/wordml/cex" xmlns:w16cid="http://schemas.microsoft.com/office/word/2016/wordml/cid" xmlns:w16="http://schemas.microsoft.com/office/word/2018/wordml" xmlns:w16sdtdh="http://schemas.microsoft.com/office/word/2020/wordml/sdtdatahash" xmlns:w16se="http://schemas.microsoft.com/office/word/2015/wordml/symex" xmlns:wpg="http://schemas.microsoft.com/office/word/2010/wordprocessingGroup" xmlns:wpi="http://schemas.microsoft.com/office/word/2010/wordprocessingInk" xmlns:wne="http://schemas.microsoft.com/office/word/2006/wordml" xmlns:wps="http://schemas.microsoft.com/office/word/2010/wordprocessingShape" mc:Ignorable="w14 w15 w16se w16cid w16 w16cex w16sdtdh wp14">
+<w:ftr xmlns:wpc="http://schemas.microsoft.com/office/word/2010/wordprocessingCanvas" xmlns:cx="http://schemas.microsoft.com/office/drawing/2014/chartex" xmlns:cx1="http://schemas.microsoft.com/office/drawing/2015/9/8/chartex" xmlns:cx2="http://schemas.microsoft.com/office/drawing/2015/10/21/chartex" xmlns:cx3="http://schemas.microsoft.com/office/drawing/2016/5/9/chartex" xmlns:cx4="http://schemas.microsoft.com/office/drawing/2016/5/10/chartex" xmlns:cx5="http://schemas.microsoft.com/office/drawing/2016/5/11/chartex" xmlns:cx6="http://schemas.microsoft.com/office/drawing/2016/5/12/chartex" xmlns:cx7="http://schemas.microsoft.com/office/drawing/2016/5/13/chartex" xmlns:cx8="http://schemas.microsoft.com/office/drawing/2016/5/14/chartex" xmlns:mc="http://schemas.openxmlformats.org/markup-compatibility/2006" xmlns:aink="http://schemas.microsoft.com/office/drawing/2016/ink" xmlns:am3d="http://schemas.microsoft.com/office/drawing/2017/model3d" xmlns:o="urn:schemas-microsoft-com:office:office" xmlns:oel="http://schemas.microsoft.com/office/2019/extlst" xmlns:r="http://schemas.openxmlformats.org/officeDocument/2006/relationships" xmlns:m="http://schemas.openxmlformats.org/officeDocument/2006/math" xmlns:v="urn:schemas-microsoft-com:vml" xmlns:wp14="http://schemas.microsoft.com/office/word/2010/wordprocessingDrawing" xmlns:wp="http://schemas.openxmlformats.org/drawingml/2006/wordprocessingDrawing" xmlns:w10="urn:schemas-microsoft-com:office:word" xmlns:w="http://schemas.openxmlformats.org/wordprocessingml/2006/main" xmlns:w14="http://schemas.microsoft.com/office/word/2010/wordml" xmlns:w15="http://schemas.microsoft.com/office/word/2012/wordml" xmlns:w16cex="http://schemas.microsoft.com/office/word/2018/wordml/cex" xmlns:w16cid="http://schemas.microsoft.com/office/word/2016/wordml/cid" xmlns:w16="http://schemas.microsoft.com/office/word/2018/wordml" xmlns:w16du="http://schemas.microsoft.com/office/word/2023/wordml/word16du" xmlns:w16sdtdh="http://schemas.microsoft.com/office/word/2020/wordml/sdtdatahash" xmlns:w16se="http://schemas.microsoft.com/office/word/2015/wordml/symex" xmlns:wpg="http://schemas.microsoft.com/office/word/2010/wordprocessingGroup" xmlns:wpi="http://schemas.microsoft.com/office/word/2010/wordprocessingInk" xmlns:wne="http://schemas.microsoft.com/office/word/2006/wordml" xmlns:wps="http://schemas.microsoft.com/office/word/2010/wordprocessingShape" mc:Ignorable="w14 w15 w16se w16cid w16 w16cex w16sdtdh w16du wp14">
   <w:sdt>
     <w:sdtPr>
       <w:id w:val="-748112728"/>
@@ -20346,7 +20352,7 @@
 </file>
 
 <file path=word/footer2.xml><?xml version="1.0" encoding="utf-8"?>
-<w:ftr xmlns:wpc="http://schemas.microsoft.com/office/word/2010/wordprocessingCanvas" xmlns:cx="http://schemas.microsoft.com/office/drawing/2014/chartex" xmlns:cx1="http://schemas.microsoft.com/office/drawing/2015/9/8/chartex" xmlns:cx2="http://schemas.microsoft.com/office/drawing/2015/10/21/chartex" xmlns:cx3="http://schemas.microsoft.com/office/drawing/2016/5/9/chartex" xmlns:cx4="http://schemas.microsoft.com/office/drawing/2016/5/10/chartex" xmlns:cx5="http://schemas.microsoft.com/office/drawing/2016/5/11/chartex" xmlns:cx6="http://schemas.microsoft.com/office/drawing/2016/5/12/chartex" xmlns:cx7="http://schemas.microsoft.com/office/drawing/2016/5/13/chartex" xmlns:cx8="http://schemas.microsoft.com/office/drawing/2016/5/14/chartex" xmlns:mc="http://schemas.openxmlformats.org/markup-compatibility/2006" xmlns:aink="http://schemas.microsoft.com/office/drawing/2016/ink" xmlns:am3d="http://schemas.microsoft.com/office/drawing/2017/model3d" xmlns:o="urn:schemas-microsoft-com:office:office" xmlns:oel="http://schemas.microsoft.com/office/2019/extlst" xmlns:r="http://schemas.openxmlformats.org/officeDocument/2006/relationships" xmlns:m="http://schemas.openxmlformats.org/officeDocument/2006/math" xmlns:v="urn:schemas-microsoft-com:vml" xmlns:wp14="http://schemas.microsoft.com/office/word/2010/wordprocessingDrawing" xmlns:wp="http://schemas.openxmlformats.org/drawingml/2006/wordprocessingDrawing" xmlns:w10="urn:schemas-microsoft-com:office:word" xmlns:w="http://schemas.openxmlformats.org/wordprocessingml/2006/main" xmlns:w14="http://schemas.microsoft.com/office/word/2010/wordml" xmlns:w15="http://schemas.microsoft.com/office/word/2012/wordml" xmlns:w16cex="http://schemas.microsoft.com/office/word/2018/wordml/cex" xmlns:w16cid="http://schemas.microsoft.com/office/word/2016/wordml/cid" xmlns:w16="http://schemas.microsoft.com/office/word/2018/wordml" xmlns:w16sdtdh="http://schemas.microsoft.com/office/word/2020/wordml/sdtdatahash" xmlns:w16se="http://schemas.microsoft.com/office/word/2015/wordml/symex" xmlns:wpg="http://schemas.microsoft.com/office/word/2010/wordprocessingGroup" xmlns:wpi="http://schemas.microsoft.com/office/word/2010/wordprocessingInk" xmlns:wne="http://schemas.microsoft.com/office/word/2006/wordml" xmlns:wps="http://schemas.microsoft.com/office/word/2010/wordprocessingShape" mc:Ignorable="w14 w15 w16se w16cid w16 w16cex w16sdtdh wp14">
+<w:ftr xmlns:wpc="http://schemas.microsoft.com/office/word/2010/wordprocessingCanvas" xmlns:cx="http://schemas.microsoft.com/office/drawing/2014/chartex" xmlns:cx1="http://schemas.microsoft.com/office/drawing/2015/9/8/chartex" xmlns:cx2="http://schemas.microsoft.com/office/drawing/2015/10/21/chartex" xmlns:cx3="http://schemas.microsoft.com/office/drawing/2016/5/9/chartex" xmlns:cx4="http://schemas.microsoft.com/office/drawing/2016/5/10/chartex" xmlns:cx5="http://schemas.microsoft.com/office/drawing/2016/5/11/chartex" xmlns:cx6="http://schemas.microsoft.com/office/drawing/2016/5/12/chartex" xmlns:cx7="http://schemas.microsoft.com/office/drawing/2016/5/13/chartex" xmlns:cx8="http://schemas.microsoft.com/office/drawing/2016/5/14/chartex" xmlns:mc="http://schemas.openxmlformats.org/markup-compatibility/2006" xmlns:aink="http://schemas.microsoft.com/office/drawing/2016/ink" xmlns:am3d="http://schemas.microsoft.com/office/drawing/2017/model3d" xmlns:o="urn:schemas-microsoft-com:office:office" xmlns:oel="http://schemas.microsoft.com/office/2019/extlst" xmlns:r="http://schemas.openxmlformats.org/officeDocument/2006/relationships" xmlns:m="http://schemas.openxmlformats.org/officeDocument/2006/math" xmlns:v="urn:schemas-microsoft-com:vml" xmlns:wp14="http://schemas.microsoft.com/office/word/2010/wordprocessingDrawing" xmlns:wp="http://schemas.openxmlformats.org/drawingml/2006/wordprocessingDrawing" xmlns:w10="urn:schemas-microsoft-com:office:word" xmlns:w="http://schemas.openxmlformats.org/wordprocessingml/2006/main" xmlns:w14="http://schemas.microsoft.com/office/word/2010/wordml" xmlns:w15="http://schemas.microsoft.com/office/word/2012/wordml" xmlns:w16cex="http://schemas.microsoft.com/office/word/2018/wordml/cex" xmlns:w16cid="http://schemas.microsoft.com/office/word/2016/wordml/cid" xmlns:w16="http://schemas.microsoft.com/office/word/2018/wordml" xmlns:w16du="http://schemas.microsoft.com/office/word/2023/wordml/word16du" xmlns:w16sdtdh="http://schemas.microsoft.com/office/word/2020/wordml/sdtdatahash" xmlns:w16se="http://schemas.microsoft.com/office/word/2015/wordml/symex" xmlns:wpg="http://schemas.microsoft.com/office/word/2010/wordprocessingGroup" xmlns:wpi="http://schemas.microsoft.com/office/word/2010/wordprocessingInk" xmlns:wne="http://schemas.microsoft.com/office/word/2006/wordml" xmlns:wps="http://schemas.microsoft.com/office/word/2010/wordprocessingShape" mc:Ignorable="w14 w15 w16se w16cid w16 w16cex w16sdtdh w16du wp14">
   <w:sdt>
     <w:sdtPr>
       <w:id w:val="828335032"/>
@@ -20388,7 +20394,7 @@
 </file>
 
 <file path=word/footer3.xml><?xml version="1.0" encoding="utf-8"?>
-<w:ftr xmlns:wpc="http://schemas.microsoft.com/office/word/2010/wordprocessingCanvas" xmlns:cx="http://schemas.microsoft.com/office/drawing/2014/chartex" xmlns:cx1="http://schemas.microsoft.com/office/drawing/2015/9/8/chartex" xmlns:cx2="http://schemas.microsoft.com/office/drawing/2015/10/21/chartex" xmlns:cx3="http://schemas.microsoft.com/office/drawing/2016/5/9/chartex" xmlns:cx4="http://schemas.microsoft.com/office/drawing/2016/5/10/chartex" xmlns:cx5="http://schemas.microsoft.com/office/drawing/2016/5/11/chartex" xmlns:cx6="http://schemas.microsoft.com/office/drawing/2016/5/12/chartex" xmlns:cx7="http://schemas.microsoft.com/office/drawing/2016/5/13/chartex" xmlns:cx8="http://schemas.microsoft.com/office/drawing/2016/5/14/chartex" xmlns:mc="http://schemas.openxmlformats.org/markup-compatibility/2006" xmlns:aink="http://schemas.microsoft.com/office/drawing/2016/ink" xmlns:am3d="http://schemas.microsoft.com/office/drawing/2017/model3d" xmlns:o="urn:schemas-microsoft-com:office:office" xmlns:oel="http://schemas.microsoft.com/office/2019/extlst" xmlns:r="http://schemas.openxmlformats.org/officeDocument/2006/relationships" xmlns:m="http://schemas.openxmlformats.org/officeDocument/2006/math" xmlns:v="urn:schemas-microsoft-com:vml" xmlns:wp14="http://schemas.microsoft.com/office/word/2010/wordprocessingDrawing" xmlns:wp="http://schemas.openxmlformats.org/drawingml/2006/wordprocessingDrawing" xmlns:w10="urn:schemas-microsoft-com:office:word" xmlns:w="http://schemas.openxmlformats.org/wordprocessingml/2006/main" xmlns:w14="http://schemas.microsoft.com/office/word/2010/wordml" xmlns:w15="http://schemas.microsoft.com/office/word/2012/wordml" xmlns:w16cex="http://schemas.microsoft.com/office/word/2018/wordml/cex" xmlns:w16cid="http://schemas.microsoft.com/office/word/2016/wordml/cid" xmlns:w16="http://schemas.microsoft.com/office/word/2018/wordml" xmlns:w16sdtdh="http://schemas.microsoft.com/office/word/2020/wordml/sdtdatahash" xmlns:w16se="http://schemas.microsoft.com/office/word/2015/wordml/symex" xmlns:wpg="http://schemas.microsoft.com/office/word/2010/wordprocessingGroup" xmlns:wpi="http://schemas.microsoft.com/office/word/2010/wordprocessingInk" xmlns:wne="http://schemas.microsoft.com/office/word/2006/wordml" xmlns:wps="http://schemas.microsoft.com/office/word/2010/wordprocessingShape" mc:Ignorable="w14 w15 w16se w16cid w16 w16cex w16sdtdh wp14">
+<w:ftr xmlns:wpc="http://schemas.microsoft.com/office/word/2010/wordprocessingCanvas" xmlns:cx="http://schemas.microsoft.com/office/drawing/2014/chartex" xmlns:cx1="http://schemas.microsoft.com/office/drawing/2015/9/8/chartex" xmlns:cx2="http://schemas.microsoft.com/office/drawing/2015/10/21/chartex" xmlns:cx3="http://schemas.microsoft.com/office/drawing/2016/5/9/chartex" xmlns:cx4="http://schemas.microsoft.com/office/drawing/2016/5/10/chartex" xmlns:cx5="http://schemas.microsoft.com/office/drawing/2016/5/11/chartex" xmlns:cx6="http://schemas.microsoft.com/office/drawing/2016/5/12/chartex" xmlns:cx7="http://schemas.microsoft.com/office/drawing/2016/5/13/chartex" xmlns:cx8="http://schemas.microsoft.com/office/drawing/2016/5/14/chartex" xmlns:mc="http://schemas.openxmlformats.org/markup-compatibility/2006" xmlns:aink="http://schemas.microsoft.com/office/drawing/2016/ink" xmlns:am3d="http://schemas.microsoft.com/office/drawing/2017/model3d" xmlns:o="urn:schemas-microsoft-com:office:office" xmlns:oel="http://schemas.microsoft.com/office/2019/extlst" xmlns:r="http://schemas.openxmlformats.org/officeDocument/2006/relationships" xmlns:m="http://schemas.openxmlformats.org/officeDocument/2006/math" xmlns:v="urn:schemas-microsoft-com:vml" xmlns:wp14="http://schemas.microsoft.com/office/word/2010/wordprocessingDrawing" xmlns:wp="http://schemas.openxmlformats.org/drawingml/2006/wordprocessingDrawing" xmlns:w10="urn:schemas-microsoft-com:office:word" xmlns:w="http://schemas.openxmlformats.org/wordprocessingml/2006/main" xmlns:w14="http://schemas.microsoft.com/office/word/2010/wordml" xmlns:w15="http://schemas.microsoft.com/office/word/2012/wordml" xmlns:w16cex="http://schemas.microsoft.com/office/word/2018/wordml/cex" xmlns:w16cid="http://schemas.microsoft.com/office/word/2016/wordml/cid" xmlns:w16="http://schemas.microsoft.com/office/word/2018/wordml" xmlns:w16du="http://schemas.microsoft.com/office/word/2023/wordml/word16du" xmlns:w16sdtdh="http://schemas.microsoft.com/office/word/2020/wordml/sdtdatahash" xmlns:w16se="http://schemas.microsoft.com/office/word/2015/wordml/symex" xmlns:wpg="http://schemas.microsoft.com/office/word/2010/wordprocessingGroup" xmlns:wpi="http://schemas.microsoft.com/office/word/2010/wordprocessingInk" xmlns:wne="http://schemas.microsoft.com/office/word/2006/wordml" xmlns:wps="http://schemas.microsoft.com/office/word/2010/wordprocessingShape" mc:Ignorable="w14 w15 w16se w16cid w16 w16cex w16sdtdh w16du wp14">
   <w:p>
     <w:pPr>
       <w:pStyle w:val="Footer"/>
@@ -20419,7 +20425,7 @@
 </file>
 
 <file path=word/footer4.xml><?xml version="1.0" encoding="utf-8"?>
-<w:ftr xmlns:wpc="http://schemas.microsoft.com/office/word/2010/wordprocessingCanvas" xmlns:cx="http://schemas.microsoft.com/office/drawing/2014/chartex" xmlns:cx1="http://schemas.microsoft.com/office/drawing/2015/9/8/chartex" xmlns:cx2="http://schemas.microsoft.com/office/drawing/2015/10/21/chartex" xmlns:cx3="http://schemas.microsoft.com/office/drawing/2016/5/9/chartex" xmlns:cx4="http://schemas.microsoft.com/office/drawing/2016/5/10/chartex" xmlns:cx5="http://schemas.microsoft.com/office/drawing/2016/5/11/chartex" xmlns:cx6="http://schemas.microsoft.com/office/drawing/2016/5/12/chartex" xmlns:cx7="http://schemas.microsoft.com/office/drawing/2016/5/13/chartex" xmlns:cx8="http://schemas.microsoft.com/office/drawing/2016/5/14/chartex" xmlns:mc="http://schemas.openxmlformats.org/markup-compatibility/2006" xmlns:aink="http://schemas.microsoft.com/office/drawing/2016/ink" xmlns:am3d="http://schemas.microsoft.com/office/drawing/2017/model3d" xmlns:o="urn:schemas-microsoft-com:office:office" xmlns:oel="http://schemas.microsoft.com/office/2019/extlst" xmlns:r="http://schemas.openxmlformats.org/officeDocument/2006/relationships" xmlns:m="http://schemas.openxmlformats.org/officeDocument/2006/math" xmlns:v="urn:schemas-microsoft-com:vml" xmlns:wp14="http://schemas.microsoft.com/office/word/2010/wordprocessingDrawing" xmlns:wp="http://schemas.openxmlformats.org/drawingml/2006/wordprocessingDrawing" xmlns:w10="urn:schemas-microsoft-com:office:word" xmlns:w="http://schemas.openxmlformats.org/wordprocessingml/2006/main" xmlns:w14="http://schemas.microsoft.com/office/word/2010/wordml" xmlns:w15="http://schemas.microsoft.com/office/word/2012/wordml" xmlns:w16cex="http://schemas.microsoft.com/office/word/2018/wordml/cex" xmlns:w16cid="http://schemas.microsoft.com/office/word/2016/wordml/cid" xmlns:w16="http://schemas.microsoft.com/office/word/2018/wordml" xmlns:w16sdtdh="http://schemas.microsoft.com/office/word/2020/wordml/sdtdatahash" xmlns:w16se="http://schemas.microsoft.com/office/word/2015/wordml/symex" xmlns:wpg="http://schemas.microsoft.com/office/word/2010/wordprocessingGroup" xmlns:wpi="http://schemas.microsoft.com/office/word/2010/wordprocessingInk" xmlns:wne="http://schemas.microsoft.com/office/word/2006/wordml" xmlns:wps="http://schemas.microsoft.com/office/word/2010/wordprocessingShape" mc:Ignorable="w14 w15 w16se w16cid w16 w16cex w16sdtdh wp14">
+<w:ftr xmlns:wpc="http://schemas.microsoft.com/office/word/2010/wordprocessingCanvas" xmlns:cx="http://schemas.microsoft.com/office/drawing/2014/chartex" xmlns:cx1="http://schemas.microsoft.com/office/drawing/2015/9/8/chartex" xmlns:cx2="http://schemas.microsoft.com/office/drawing/2015/10/21/chartex" xmlns:cx3="http://schemas.microsoft.com/office/drawing/2016/5/9/chartex" xmlns:cx4="http://schemas.microsoft.com/office/drawing/2016/5/10/chartex" xmlns:cx5="http://schemas.microsoft.com/office/drawing/2016/5/11/chartex" xmlns:cx6="http://schemas.microsoft.com/office/drawing/2016/5/12/chartex" xmlns:cx7="http://schemas.microsoft.com/office/drawing/2016/5/13/chartex" xmlns:cx8="http://schemas.microsoft.com/office/drawing/2016/5/14/chartex" xmlns:mc="http://schemas.openxmlformats.org/markup-compatibility/2006" xmlns:aink="http://schemas.microsoft.com/office/drawing/2016/ink" xmlns:am3d="http://schemas.microsoft.com/office/drawing/2017/model3d" xmlns:o="urn:schemas-microsoft-com:office:office" xmlns:oel="http://schemas.microsoft.com/office/2019/extlst" xmlns:r="http://schemas.openxmlformats.org/officeDocument/2006/relationships" xmlns:m="http://schemas.openxmlformats.org/officeDocument/2006/math" xmlns:v="urn:schemas-microsoft-com:vml" xmlns:wp14="http://schemas.microsoft.com/office/word/2010/wordprocessingDrawing" xmlns:wp="http://schemas.openxmlformats.org/drawingml/2006/wordprocessingDrawing" xmlns:w10="urn:schemas-microsoft-com:office:word" xmlns:w="http://schemas.openxmlformats.org/wordprocessingml/2006/main" xmlns:w14="http://schemas.microsoft.com/office/word/2010/wordml" xmlns:w15="http://schemas.microsoft.com/office/word/2012/wordml" xmlns:w16cex="http://schemas.microsoft.com/office/word/2018/wordml/cex" xmlns:w16cid="http://schemas.microsoft.com/office/word/2016/wordml/cid" xmlns:w16="http://schemas.microsoft.com/office/word/2018/wordml" xmlns:w16du="http://schemas.microsoft.com/office/word/2023/wordml/word16du" xmlns:w16sdtdh="http://schemas.microsoft.com/office/word/2020/wordml/sdtdatahash" xmlns:w16se="http://schemas.microsoft.com/office/word/2015/wordml/symex" xmlns:wpg="http://schemas.microsoft.com/office/word/2010/wordprocessingGroup" xmlns:wpi="http://schemas.microsoft.com/office/word/2010/wordprocessingInk" xmlns:wne="http://schemas.microsoft.com/office/word/2006/wordml" xmlns:wps="http://schemas.microsoft.com/office/word/2010/wordprocessingShape" mc:Ignorable="w14 w15 w16se w16cid w16 w16cex w16sdtdh w16du wp14">
   <w:p>
     <w:pPr>
       <w:pStyle w:val="Footer"/>
@@ -20436,7 +20442,7 @@
 </file>
 
 <file path=word/footer5.xml><?xml version="1.0" encoding="utf-8"?>
-<w:ftr xmlns:wpc="http://schemas.microsoft.com/office/word/2010/wordprocessingCanvas" xmlns:cx="http://schemas.microsoft.com/office/drawing/2014/chartex" xmlns:cx1="http://schemas.microsoft.com/office/drawing/2015/9/8/chartex" xmlns:cx2="http://schemas.microsoft.com/office/drawing/2015/10/21/chartex" xmlns:cx3="http://schemas.microsoft.com/office/drawing/2016/5/9/chartex" xmlns:cx4="http://schemas.microsoft.com/office/drawing/2016/5/10/chartex" xmlns:cx5="http://schemas.microsoft.com/office/drawing/2016/5/11/chartex" xmlns:cx6="http://schemas.microsoft.com/office/drawing/2016/5/12/chartex" xmlns:cx7="http://schemas.microsoft.com/office/drawing/2016/5/13/chartex" xmlns:cx8="http://schemas.microsoft.com/office/drawing/2016/5/14/chartex" xmlns:mc="http://schemas.openxmlformats.org/markup-compatibility/2006" xmlns:aink="http://schemas.microsoft.com/office/drawing/2016/ink" xmlns:am3d="http://schemas.microsoft.com/office/drawing/2017/model3d" xmlns:o="urn:schemas-microsoft-com:office:office" xmlns:oel="http://schemas.microsoft.com/office/2019/extlst" xmlns:r="http://schemas.openxmlformats.org/officeDocument/2006/relationships" xmlns:m="http://schemas.openxmlformats.org/officeDocument/2006/math" xmlns:v="urn:schemas-microsoft-com:vml" xmlns:wp14="http://schemas.microsoft.com/office/word/2010/wordprocessingDrawing" xmlns:wp="http://schemas.openxmlformats.org/drawingml/2006/wordprocessingDrawing" xmlns:w10="urn:schemas-microsoft-com:office:word" xmlns:w="http://schemas.openxmlformats.org/wordprocessingml/2006/main" xmlns:w14="http://schemas.microsoft.com/office/word/2010/wordml" xmlns:w15="http://schemas.microsoft.com/office/word/2012/wordml" xmlns:w16cex="http://schemas.microsoft.com/office/word/2018/wordml/cex" xmlns:w16cid="http://schemas.microsoft.com/office/word/2016/wordml/cid" xmlns:w16="http://schemas.microsoft.com/office/word/2018/wordml" xmlns:w16sdtdh="http://schemas.microsoft.com/office/word/2020/wordml/sdtdatahash" xmlns:w16se="http://schemas.microsoft.com/office/word/2015/wordml/symex" xmlns:wpg="http://schemas.microsoft.com/office/word/2010/wordprocessingGroup" xmlns:wpi="http://schemas.microsoft.com/office/word/2010/wordprocessingInk" xmlns:wne="http://schemas.microsoft.com/office/word/2006/wordml" xmlns:wps="http://schemas.microsoft.com/office/word/2010/wordprocessingShape" mc:Ignorable="w14 w15 w16se w16cid w16 w16cex w16sdtdh wp14">
+<w:ftr xmlns:wpc="http://schemas.microsoft.com/office/word/2010/wordprocessingCanvas" xmlns:cx="http://schemas.microsoft.com/office/drawing/2014/chartex" xmlns:cx1="http://schemas.microsoft.com/office/drawing/2015/9/8/chartex" xmlns:cx2="http://schemas.microsoft.com/office/drawing/2015/10/21/chartex" xmlns:cx3="http://schemas.microsoft.com/office/drawing/2016/5/9/chartex" xmlns:cx4="http://schemas.microsoft.com/office/drawing/2016/5/10/chartex" xmlns:cx5="http://schemas.microsoft.com/office/drawing/2016/5/11/chartex" xmlns:cx6="http://schemas.microsoft.com/office/drawing/2016/5/12/chartex" xmlns:cx7="http://schemas.microsoft.com/office/drawing/2016/5/13/chartex" xmlns:cx8="http://schemas.microsoft.com/office/drawing/2016/5/14/chartex" xmlns:mc="http://schemas.openxmlformats.org/markup-compatibility/2006" xmlns:aink="http://schemas.microsoft.com/office/drawing/2016/ink" xmlns:am3d="http://schemas.microsoft.com/office/drawing/2017/model3d" xmlns:o="urn:schemas-microsoft-com:office:office" xmlns:oel="http://schemas.microsoft.com/office/2019/extlst" xmlns:r="http://schemas.openxmlformats.org/officeDocument/2006/relationships" xmlns:m="http://schemas.openxmlformats.org/officeDocument/2006/math" xmlns:v="urn:schemas-microsoft-com:vml" xmlns:wp14="http://schemas.microsoft.com/office/word/2010/wordprocessingDrawing" xmlns:wp="http://schemas.openxmlformats.org/drawingml/2006/wordprocessingDrawing" xmlns:w10="urn:schemas-microsoft-com:office:word" xmlns:w="http://schemas.openxmlformats.org/wordprocessingml/2006/main" xmlns:w14="http://schemas.microsoft.com/office/word/2010/wordml" xmlns:w15="http://schemas.microsoft.com/office/word/2012/wordml" xmlns:w16cex="http://schemas.microsoft.com/office/word/2018/wordml/cex" xmlns:w16cid="http://schemas.microsoft.com/office/word/2016/wordml/cid" xmlns:w16="http://schemas.microsoft.com/office/word/2018/wordml" xmlns:w16du="http://schemas.microsoft.com/office/word/2023/wordml/word16du" xmlns:w16sdtdh="http://schemas.microsoft.com/office/word/2020/wordml/sdtdatahash" xmlns:w16se="http://schemas.microsoft.com/office/word/2015/wordml/symex" xmlns:wpg="http://schemas.microsoft.com/office/word/2010/wordprocessingGroup" xmlns:wpi="http://schemas.microsoft.com/office/word/2010/wordprocessingInk" xmlns:wne="http://schemas.microsoft.com/office/word/2006/wordml" xmlns:wps="http://schemas.microsoft.com/office/word/2010/wordprocessingShape" mc:Ignorable="w14 w15 w16se w16cid w16 w16cex w16sdtdh w16du wp14">
   <w:p>
     <w:pPr>
       <w:pStyle w:val="Footer"/>
@@ -20467,7 +20473,7 @@
 </file>
 
 <file path=word/footer6.xml><?xml version="1.0" encoding="utf-8"?>
-<w:ftr xmlns:wpc="http://schemas.microsoft.com/office/word/2010/wordprocessingCanvas" xmlns:cx="http://schemas.microsoft.com/office/drawing/2014/chartex" xmlns:cx1="http://schemas.microsoft.com/office/drawing/2015/9/8/chartex" xmlns:cx2="http://schemas.microsoft.com/office/drawing/2015/10/21/chartex" xmlns:cx3="http://schemas.microsoft.com/office/drawing/2016/5/9/chartex" xmlns:cx4="http://schemas.microsoft.com/office/drawing/2016/5/10/chartex" xmlns:cx5="http://schemas.microsoft.com/office/drawing/2016/5/11/chartex" xmlns:cx6="http://schemas.microsoft.com/office/drawing/2016/5/12/chartex" xmlns:cx7="http://schemas.microsoft.com/office/drawing/2016/5/13/chartex" xmlns:cx8="http://schemas.microsoft.com/office/drawing/2016/5/14/chartex" xmlns:mc="http://schemas.openxmlformats.org/markup-compatibility/2006" xmlns:aink="http://schemas.microsoft.com/office/drawing/2016/ink" xmlns:am3d="http://schemas.microsoft.com/office/drawing/2017/model3d" xmlns:o="urn:schemas-microsoft-com:office:office" xmlns:oel="http://schemas.microsoft.com/office/2019/extlst" xmlns:r="http://schemas.openxmlformats.org/officeDocument/2006/relationships" xmlns:m="http://schemas.openxmlformats.org/officeDocument/2006/math" xmlns:v="urn:schemas-microsoft-com:vml" xmlns:wp14="http://schemas.microsoft.com/office/word/2010/wordprocessingDrawing" xmlns:wp="http://schemas.openxmlformats.org/drawingml/2006/wordprocessingDrawing" xmlns:w10="urn:schemas-microsoft-com:office:word" xmlns:w="http://schemas.openxmlformats.org/wordprocessingml/2006/main" xmlns:w14="http://schemas.microsoft.com/office/word/2010/wordml" xmlns:w15="http://schemas.microsoft.com/office/word/2012/wordml" xmlns:w16cex="http://schemas.microsoft.com/office/word/2018/wordml/cex" xmlns:w16cid="http://schemas.microsoft.com/office/word/2016/wordml/cid" xmlns:w16="http://schemas.microsoft.com/office/word/2018/wordml" xmlns:w16sdtdh="http://schemas.microsoft.com/office/word/2020/wordml/sdtdatahash" xmlns:w16se="http://schemas.microsoft.com/office/word/2015/wordml/symex" xmlns:wpg="http://schemas.microsoft.com/office/word/2010/wordprocessingGroup" xmlns:wpi="http://schemas.microsoft.com/office/word/2010/wordprocessingInk" xmlns:wne="http://schemas.microsoft.com/office/word/2006/wordml" xmlns:wps="http://schemas.microsoft.com/office/word/2010/wordprocessingShape" mc:Ignorable="w14 w15 w16se w16cid w16 w16cex w16sdtdh wp14">
+<w:ftr xmlns:wpc="http://schemas.microsoft.com/office/word/2010/wordprocessingCanvas" xmlns:cx="http://schemas.microsoft.com/office/drawing/2014/chartex" xmlns:cx1="http://schemas.microsoft.com/office/drawing/2015/9/8/chartex" xmlns:cx2="http://schemas.microsoft.com/office/drawing/2015/10/21/chartex" xmlns:cx3="http://schemas.microsoft.com/office/drawing/2016/5/9/chartex" xmlns:cx4="http://schemas.microsoft.com/office/drawing/2016/5/10/chartex" xmlns:cx5="http://schemas.microsoft.com/office/drawing/2016/5/11/chartex" xmlns:cx6="http://schemas.microsoft.com/office/drawing/2016/5/12/chartex" xmlns:cx7="http://schemas.microsoft.com/office/drawing/2016/5/13/chartex" xmlns:cx8="http://schemas.microsoft.com/office/drawing/2016/5/14/chartex" xmlns:mc="http://schemas.openxmlformats.org/markup-compatibility/2006" xmlns:aink="http://schemas.microsoft.com/office/drawing/2016/ink" xmlns:am3d="http://schemas.microsoft.com/office/drawing/2017/model3d" xmlns:o="urn:schemas-microsoft-com:office:office" xmlns:oel="http://schemas.microsoft.com/office/2019/extlst" xmlns:r="http://schemas.openxmlformats.org/officeDocument/2006/relationships" xmlns:m="http://schemas.openxmlformats.org/officeDocument/2006/math" xmlns:v="urn:schemas-microsoft-com:vml" xmlns:wp14="http://schemas.microsoft.com/office/word/2010/wordprocessingDrawing" xmlns:wp="http://schemas.openxmlformats.org/drawingml/2006/wordprocessingDrawing" xmlns:w10="urn:schemas-microsoft-com:office:word" xmlns:w="http://schemas.openxmlformats.org/wordprocessingml/2006/main" xmlns:w14="http://schemas.microsoft.com/office/word/2010/wordml" xmlns:w15="http://schemas.microsoft.com/office/word/2012/wordml" xmlns:w16cex="http://schemas.microsoft.com/office/word/2018/wordml/cex" xmlns:w16cid="http://schemas.microsoft.com/office/word/2016/wordml/cid" xmlns:w16="http://schemas.microsoft.com/office/word/2018/wordml" xmlns:w16du="http://schemas.microsoft.com/office/word/2023/wordml/word16du" xmlns:w16sdtdh="http://schemas.microsoft.com/office/word/2020/wordml/sdtdatahash" xmlns:w16se="http://schemas.microsoft.com/office/word/2015/wordml/symex" xmlns:wpg="http://schemas.microsoft.com/office/word/2010/wordprocessingGroup" xmlns:wpi="http://schemas.microsoft.com/office/word/2010/wordprocessingInk" xmlns:wne="http://schemas.microsoft.com/office/word/2006/wordml" xmlns:wps="http://schemas.microsoft.com/office/word/2010/wordprocessingShape" mc:Ignorable="w14 w15 w16se w16cid w16 w16cex w16sdtdh w16du wp14">
   <w:p>
     <w:pPr>
       <w:pStyle w:val="Footer"/>
@@ -20484,7 +20490,7 @@
 </file>
 
 <file path=word/footer7.xml><?xml version="1.0" encoding="utf-8"?>
-<w:ftr xmlns:wpc="http://schemas.microsoft.com/office/word/2010/wordprocessingCanvas" xmlns:cx="http://schemas.microsoft.com/office/drawing/2014/chartex" xmlns:cx1="http://schemas.microsoft.com/office/drawing/2015/9/8/chartex" xmlns:cx2="http://schemas.microsoft.com/office/drawing/2015/10/21/chartex" xmlns:cx3="http://schemas.microsoft.com/office/drawing/2016/5/9/chartex" xmlns:cx4="http://schemas.microsoft.com/office/drawing/2016/5/10/chartex" xmlns:cx5="http://schemas.microsoft.com/office/drawing/2016/5/11/chartex" xmlns:cx6="http://schemas.microsoft.com/office/drawing/2016/5/12/chartex" xmlns:cx7="http://schemas.microsoft.com/office/drawing/2016/5/13/chartex" xmlns:cx8="http://schemas.microsoft.com/office/drawing/2016/5/14/chartex" xmlns:mc="http://schemas.openxmlformats.org/markup-compatibility/2006" xmlns:aink="http://schemas.microsoft.com/office/drawing/2016/ink" xmlns:am3d="http://schemas.microsoft.com/office/drawing/2017/model3d" xmlns:o="urn:schemas-microsoft-com:office:office" xmlns:oel="http://schemas.microsoft.com/office/2019/extlst" xmlns:r="http://schemas.openxmlformats.org/officeDocument/2006/relationships" xmlns:m="http://schemas.openxmlformats.org/officeDocument/2006/math" xmlns:v="urn:schemas-microsoft-com:vml" xmlns:wp14="http://schemas.microsoft.com/office/word/2010/wordprocessingDrawing" xmlns:wp="http://schemas.openxmlformats.org/drawingml/2006/wordprocessingDrawing" xmlns:w10="urn:schemas-microsoft-com:office:word" xmlns:w="http://schemas.openxmlformats.org/wordprocessingml/2006/main" xmlns:w14="http://schemas.microsoft.com/office/word/2010/wordml" xmlns:w15="http://schemas.microsoft.com/office/word/2012/wordml" xmlns:w16cex="http://schemas.microsoft.com/office/word/2018/wordml/cex" xmlns:w16cid="http://schemas.microsoft.com/office/word/2016/wordml/cid" xmlns:w16="http://schemas.microsoft.com/office/word/2018/wordml" xmlns:w16sdtdh="http://schemas.microsoft.com/office/word/2020/wordml/sdtdatahash" xmlns:w16se="http://schemas.microsoft.com/office/word/2015/wordml/symex" xmlns:wpg="http://schemas.microsoft.com/office/word/2010/wordprocessingGroup" xmlns:wpi="http://schemas.microsoft.com/office/word/2010/wordprocessingInk" xmlns:wne="http://schemas.microsoft.com/office/word/2006/wordml" xmlns:wps="http://schemas.microsoft.com/office/word/2010/wordprocessingShape" mc:Ignorable="w14 w15 w16se w16cid w16 w16cex w16sdtdh wp14">
+<w:ftr xmlns:wpc="http://schemas.microsoft.com/office/word/2010/wordprocessingCanvas" xmlns:cx="http://schemas.microsoft.com/office/drawing/2014/chartex" xmlns:cx1="http://schemas.microsoft.com/office/drawing/2015/9/8/chartex" xmlns:cx2="http://schemas.microsoft.com/office/drawing/2015/10/21/chartex" xmlns:cx3="http://schemas.microsoft.com/office/drawing/2016/5/9/chartex" xmlns:cx4="http://schemas.microsoft.com/office/drawing/2016/5/10/chartex" xmlns:cx5="http://schemas.microsoft.com/office/drawing/2016/5/11/chartex" xmlns:cx6="http://schemas.microsoft.com/office/drawing/2016/5/12/chartex" xmlns:cx7="http://schemas.microsoft.com/office/drawing/2016/5/13/chartex" xmlns:cx8="http://schemas.microsoft.com/office/drawing/2016/5/14/chartex" xmlns:mc="http://schemas.openxmlformats.org/markup-compatibility/2006" xmlns:aink="http://schemas.microsoft.com/office/drawing/2016/ink" xmlns:am3d="http://schemas.microsoft.com/office/drawing/2017/model3d" xmlns:o="urn:schemas-microsoft-com:office:office" xmlns:oel="http://schemas.microsoft.com/office/2019/extlst" xmlns:r="http://schemas.openxmlformats.org/officeDocument/2006/relationships" xmlns:m="http://schemas.openxmlformats.org/officeDocument/2006/math" xmlns:v="urn:schemas-microsoft-com:vml" xmlns:wp14="http://schemas.microsoft.com/office/word/2010/wordprocessingDrawing" xmlns:wp="http://schemas.openxmlformats.org/drawingml/2006/wordprocessingDrawing" xmlns:w10="urn:schemas-microsoft-com:office:word" xmlns:w="http://schemas.openxmlformats.org/wordprocessingml/2006/main" xmlns:w14="http://schemas.microsoft.com/office/word/2010/wordml" xmlns:w15="http://schemas.microsoft.com/office/word/2012/wordml" xmlns:w16cex="http://schemas.microsoft.com/office/word/2018/wordml/cex" xmlns:w16cid="http://schemas.microsoft.com/office/word/2016/wordml/cid" xmlns:w16="http://schemas.microsoft.com/office/word/2018/wordml" xmlns:w16du="http://schemas.microsoft.com/office/word/2023/wordml/word16du" xmlns:w16sdtdh="http://schemas.microsoft.com/office/word/2020/wordml/sdtdatahash" xmlns:w16se="http://schemas.microsoft.com/office/word/2015/wordml/symex" xmlns:wpg="http://schemas.microsoft.com/office/word/2010/wordprocessingGroup" xmlns:wpi="http://schemas.microsoft.com/office/word/2010/wordprocessingInk" xmlns:wne="http://schemas.microsoft.com/office/word/2006/wordml" xmlns:wps="http://schemas.microsoft.com/office/word/2010/wordprocessingShape" mc:Ignorable="w14 w15 w16se w16cid w16 w16cex w16sdtdh w16du wp14">
   <w:p>
     <w:pPr>
       <w:pStyle w:val="Footer"/>
@@ -20515,7 +20521,7 @@
 </file>
 
 <file path=word/footer8.xml><?xml version="1.0" encoding="utf-8"?>
-<w:ftr xmlns:wpc="http://schemas.microsoft.com/office/word/2010/wordprocessingCanvas" xmlns:cx="http://schemas.microsoft.com/office/drawing/2014/chartex" xmlns:cx1="http://schemas.microsoft.com/office/drawing/2015/9/8/chartex" xmlns:cx2="http://schemas.microsoft.com/office/drawing/2015/10/21/chartex" xmlns:cx3="http://schemas.microsoft.com/office/drawing/2016/5/9/chartex" xmlns:cx4="http://schemas.microsoft.com/office/drawing/2016/5/10/chartex" xmlns:cx5="http://schemas.microsoft.com/office/drawing/2016/5/11/chartex" xmlns:cx6="http://schemas.microsoft.com/office/drawing/2016/5/12/chartex" xmlns:cx7="http://schemas.microsoft.com/office/drawing/2016/5/13/chartex" xmlns:cx8="http://schemas.microsoft.com/office/drawing/2016/5/14/chartex" xmlns:mc="http://schemas.openxmlformats.org/markup-compatibility/2006" xmlns:aink="http://schemas.microsoft.com/office/drawing/2016/ink" xmlns:am3d="http://schemas.microsoft.com/office/drawing/2017/model3d" xmlns:o="urn:schemas-microsoft-com:office:office" xmlns:oel="http://schemas.microsoft.com/office/2019/extlst" xmlns:r="http://schemas.openxmlformats.org/officeDocument/2006/relationships" xmlns:m="http://schemas.openxmlformats.org/officeDocument/2006/math" xmlns:v="urn:schemas-microsoft-com:vml" xmlns:wp14="http://schemas.microsoft.com/office/word/2010/wordprocessingDrawing" xmlns:wp="http://schemas.openxmlformats.org/drawingml/2006/wordprocessingDrawing" xmlns:w10="urn:schemas-microsoft-com:office:word" xmlns:w="http://schemas.openxmlformats.org/wordprocessingml/2006/main" xmlns:w14="http://schemas.microsoft.com/office/word/2010/wordml" xmlns:w15="http://schemas.microsoft.com/office/word/2012/wordml" xmlns:w16cex="http://schemas.microsoft.com/office/word/2018/wordml/cex" xmlns:w16cid="http://schemas.microsoft.com/office/word/2016/wordml/cid" xmlns:w16="http://schemas.microsoft.com/office/word/2018/wordml" xmlns:w16sdtdh="http://schemas.microsoft.com/office/word/2020/wordml/sdtdatahash" xmlns:w16se="http://schemas.microsoft.com/office/word/2015/wordml/symex" xmlns:wpg="http://schemas.microsoft.com/office/word/2010/wordprocessingGroup" xmlns:wpi="http://schemas.microsoft.com/office/word/2010/wordprocessingInk" xmlns:wne="http://schemas.microsoft.com/office/word/2006/wordml" xmlns:wps="http://schemas.microsoft.com/office/word/2010/wordprocessingShape" mc:Ignorable="w14 w15 w16se w16cid w16 w16cex w16sdtdh wp14">
+<w:ftr xmlns:wpc="http://schemas.microsoft.com/office/word/2010/wordprocessingCanvas" xmlns:cx="http://schemas.microsoft.com/office/drawing/2014/chartex" xmlns:cx1="http://schemas.microsoft.com/office/drawing/2015/9/8/chartex" xmlns:cx2="http://schemas.microsoft.com/office/drawing/2015/10/21/chartex" xmlns:cx3="http://schemas.microsoft.com/office/drawing/2016/5/9/chartex" xmlns:cx4="http://schemas.microsoft.com/office/drawing/2016/5/10/chartex" xmlns:cx5="http://schemas.microsoft.com/office/drawing/2016/5/11/chartex" xmlns:cx6="http://schemas.microsoft.com/office/drawing/2016/5/12/chartex" xmlns:cx7="http://schemas.microsoft.com/office/drawing/2016/5/13/chartex" xmlns:cx8="http://schemas.microsoft.com/office/drawing/2016/5/14/chartex" xmlns:mc="http://schemas.openxmlformats.org/markup-compatibility/2006" xmlns:aink="http://schemas.microsoft.com/office/drawing/2016/ink" xmlns:am3d="http://schemas.microsoft.com/office/drawing/2017/model3d" xmlns:o="urn:schemas-microsoft-com:office:office" xmlns:oel="http://schemas.microsoft.com/office/2019/extlst" xmlns:r="http://schemas.openxmlformats.org/officeDocument/2006/relationships" xmlns:m="http://schemas.openxmlformats.org/officeDocument/2006/math" xmlns:v="urn:schemas-microsoft-com:vml" xmlns:wp14="http://schemas.microsoft.com/office/word/2010/wordprocessingDrawing" xmlns:wp="http://schemas.openxmlformats.org/drawingml/2006/wordprocessingDrawing" xmlns:w10="urn:schemas-microsoft-com:office:word" xmlns:w="http://schemas.openxmlformats.org/wordprocessingml/2006/main" xmlns:w14="http://schemas.microsoft.com/office/word/2010/wordml" xmlns:w15="http://schemas.microsoft.com/office/word/2012/wordml" xmlns:w16cex="http://schemas.microsoft.com/office/word/2018/wordml/cex" xmlns:w16cid="http://schemas.microsoft.com/office/word/2016/wordml/cid" xmlns:w16="http://schemas.microsoft.com/office/word/2018/wordml" xmlns:w16du="http://schemas.microsoft.com/office/word/2023/wordml/word16du" xmlns:w16sdtdh="http://schemas.microsoft.com/office/word/2020/wordml/sdtdatahash" xmlns:w16se="http://schemas.microsoft.com/office/word/2015/wordml/symex" xmlns:wpg="http://schemas.microsoft.com/office/word/2010/wordprocessingGroup" xmlns:wpi="http://schemas.microsoft.com/office/word/2010/wordprocessingInk" xmlns:wne="http://schemas.microsoft.com/office/word/2006/wordml" xmlns:wps="http://schemas.microsoft.com/office/word/2010/wordprocessingShape" mc:Ignorable="w14 w15 w16se w16cid w16 w16cex w16sdtdh w16du wp14">
   <w:sdt>
     <w:sdtPr>
       <w:id w:val="-921024165"/>
@@ -20557,7 +20563,7 @@
 </file>
 
 <file path=word/footer9.xml><?xml version="1.0" encoding="utf-8"?>
-<w:ftr xmlns:wpc="http://schemas.microsoft.com/office/word/2010/wordprocessingCanvas" xmlns:cx="http://schemas.microsoft.com/office/drawing/2014/chartex" xmlns:cx1="http://schemas.microsoft.com/office/drawing/2015/9/8/chartex" xmlns:cx2="http://schemas.microsoft.com/office/drawing/2015/10/21/chartex" xmlns:cx3="http://schemas.microsoft.com/office/drawing/2016/5/9/chartex" xmlns:cx4="http://schemas.microsoft.com/office/drawing/2016/5/10/chartex" xmlns:cx5="http://schemas.microsoft.com/office/drawing/2016/5/11/chartex" xmlns:cx6="http://schemas.microsoft.com/office/drawing/2016/5/12/chartex" xmlns:cx7="http://schemas.microsoft.com/office/drawing/2016/5/13/chartex" xmlns:cx8="http://schemas.microsoft.com/office/drawing/2016/5/14/chartex" xmlns:mc="http://schemas.openxmlformats.org/markup-compatibility/2006" xmlns:aink="http://schemas.microsoft.com/office/drawing/2016/ink" xmlns:am3d="http://schemas.microsoft.com/office/drawing/2017/model3d" xmlns:o="urn:schemas-microsoft-com:office:office" xmlns:oel="http://schemas.microsoft.com/office/2019/extlst" xmlns:r="http://schemas.openxmlformats.org/officeDocument/2006/relationships" xmlns:m="http://schemas.openxmlformats.org/officeDocument/2006/math" xmlns:v="urn:schemas-microsoft-com:vml" xmlns:wp14="http://schemas.microsoft.com/office/word/2010/wordprocessingDrawing" xmlns:wp="http://schemas.openxmlformats.org/drawingml/2006/wordprocessingDrawing" xmlns:w10="urn:schemas-microsoft-com:office:word" xmlns:w="http://schemas.openxmlformats.org/wordprocessingml/2006/main" xmlns:w14="http://schemas.microsoft.com/office/word/2010/wordml" xmlns:w15="http://schemas.microsoft.com/office/word/2012/wordml" xmlns:w16cex="http://schemas.microsoft.com/office/word/2018/wordml/cex" xmlns:w16cid="http://schemas.microsoft.com/office/word/2016/wordml/cid" xmlns:w16="http://schemas.microsoft.com/office/word/2018/wordml" xmlns:w16sdtdh="http://schemas.microsoft.com/office/word/2020/wordml/sdtdatahash" xmlns:w16se="http://schemas.microsoft.com/office/word/2015/wordml/symex" xmlns:wpg="http://schemas.microsoft.com/office/word/2010/wordprocessingGroup" xmlns:wpi="http://schemas.microsoft.com/office/word/2010/wordprocessingInk" xmlns:wne="http://schemas.microsoft.com/office/word/2006/wordml" xmlns:wps="http://schemas.microsoft.com/office/word/2010/wordprocessingShape" mc:Ignorable="w14 w15 w16se w16cid w16 w16cex w16sdtdh wp14">
+<w:ftr xmlns:wpc="http://schemas.microsoft.com/office/word/2010/wordprocessingCanvas" xmlns:cx="http://schemas.microsoft.com/office/drawing/2014/chartex" xmlns:cx1="http://schemas.microsoft.com/office/drawing/2015/9/8/chartex" xmlns:cx2="http://schemas.microsoft.com/office/drawing/2015/10/21/chartex" xmlns:cx3="http://schemas.microsoft.com/office/drawing/2016/5/9/chartex" xmlns:cx4="http://schemas.microsoft.com/office/drawing/2016/5/10/chartex" xmlns:cx5="http://schemas.microsoft.com/office/drawing/2016/5/11/chartex" xmlns:cx6="http://schemas.microsoft.com/office/drawing/2016/5/12/chartex" xmlns:cx7="http://schemas.microsoft.com/office/drawing/2016/5/13/chartex" xmlns:cx8="http://schemas.microsoft.com/office/drawing/2016/5/14/chartex" xmlns:mc="http://schemas.openxmlformats.org/markup-compatibility/2006" xmlns:aink="http://schemas.microsoft.com/office/drawing/2016/ink" xmlns:am3d="http://schemas.microsoft.com/office/drawing/2017/model3d" xmlns:o="urn:schemas-microsoft-com:office:office" xmlns:oel="http://schemas.microsoft.com/office/2019/extlst" xmlns:r="http://schemas.openxmlformats.org/officeDocument/2006/relationships" xmlns:m="http://schemas.openxmlformats.org/officeDocument/2006/math" xmlns:v="urn:schemas-microsoft-com:vml" xmlns:wp14="http://schemas.microsoft.com/office/word/2010/wordprocessingDrawing" xmlns:wp="http://schemas.openxmlformats.org/drawingml/2006/wordprocessingDrawing" xmlns:w10="urn:schemas-microsoft-com:office:word" xmlns:w="http://schemas.openxmlformats.org/wordprocessingml/2006/main" xmlns:w14="http://schemas.microsoft.com/office/word/2010/wordml" xmlns:w15="http://schemas.microsoft.com/office/word/2012/wordml" xmlns:w16cex="http://schemas.microsoft.com/office/word/2018/wordml/cex" xmlns:w16cid="http://schemas.microsoft.com/office/word/2016/wordml/cid" xmlns:w16="http://schemas.microsoft.com/office/word/2018/wordml" xmlns:w16du="http://schemas.microsoft.com/office/word/2023/wordml/word16du" xmlns:w16sdtdh="http://schemas.microsoft.com/office/word/2020/wordml/sdtdatahash" xmlns:w16se="http://schemas.microsoft.com/office/word/2015/wordml/symex" xmlns:wpg="http://schemas.microsoft.com/office/word/2010/wordprocessingGroup" xmlns:wpi="http://schemas.microsoft.com/office/word/2010/wordprocessingInk" xmlns:wne="http://schemas.microsoft.com/office/word/2006/wordml" xmlns:wps="http://schemas.microsoft.com/office/word/2010/wordprocessingShape" mc:Ignorable="w14 w15 w16se w16cid w16 w16cex w16sdtdh w16du wp14">
   <w:p>
     <w:pPr>
       <w:pStyle w:val="Footer"/>
@@ -20588,7 +20594,7 @@
 </file>
 
 <file path=word/footnotes.xml><?xml version="1.0" encoding="utf-8"?>
-<w:footnotes xmlns:wpc="http://schemas.microsoft.com/office/word/2010/wordprocessingCanvas" xmlns:cx="http://schemas.microsoft.com/office/drawing/2014/chartex" xmlns:cx1="http://schemas.microsoft.com/office/drawing/2015/9/8/chartex" xmlns:cx2="http://schemas.microsoft.com/office/drawing/2015/10/21/chartex" xmlns:cx3="http://schemas.microsoft.com/office/drawing/2016/5/9/chartex" xmlns:cx4="http://schemas.microsoft.com/office/drawing/2016/5/10/chartex" xmlns:cx5="http://schemas.microsoft.com/office/drawing/2016/5/11/chartex" xmlns:cx6="http://schemas.microsoft.com/office/drawing/2016/5/12/chartex" xmlns:cx7="http://schemas.microsoft.com/office/drawing/2016/5/13/chartex" xmlns:cx8="http://schemas.microsoft.com/office/drawing/2016/5/14/chartex" xmlns:mc="http://schemas.openxmlformats.org/markup-compatibility/2006" xmlns:aink="http://schemas.microsoft.com/office/drawing/2016/ink" xmlns:am3d="http://schemas.microsoft.com/office/drawing/2017/model3d" xmlns:o="urn:schemas-microsoft-com:office:office" xmlns:oel="http://schemas.microsoft.com/office/2019/extlst" xmlns:r="http://schemas.openxmlformats.org/officeDocument/2006/relationships" xmlns:m="http://schemas.openxmlformats.org/officeDocument/2006/math" xmlns:v="urn:schemas-microsoft-com:vml" xmlns:wp14="http://schemas.microsoft.com/office/word/2010/wordprocessingDrawing" xmlns:wp="http://schemas.openxmlformats.org/drawingml/2006/wordprocessingDrawing" xmlns:w10="urn:schemas-microsoft-com:office:word" xmlns:w="http://schemas.openxmlformats.org/wordprocessingml/2006/main" xmlns:w14="http://schemas.microsoft.com/office/word/2010/wordml" xmlns:w15="http://schemas.microsoft.com/office/word/2012/wordml" xmlns:w16cex="http://schemas.microsoft.com/office/word/2018/wordml/cex" xmlns:w16cid="http://schemas.microsoft.com/office/word/2016/wordml/cid" xmlns:w16="http://schemas.microsoft.com/office/word/2018/wordml" xmlns:w16sdtdh="http://schemas.microsoft.com/office/word/2020/wordml/sdtdatahash" xmlns:w16se="http://schemas.microsoft.com/office/word/2015/wordml/symex" xmlns:wpg="http://schemas.microsoft.com/office/word/2010/wordprocessingGroup" xmlns:wpi="http://schemas.microsoft.com/office/word/2010/wordprocessingInk" xmlns:wne="http://schemas.microsoft.com/office/word/2006/wordml" xmlns:wps="http://schemas.microsoft.com/office/word/2010/wordprocessingShape" mc:Ignorable="w14 w15 w16se w16cid w16 w16cex w16sdtdh wp14">
+<w:footnotes xmlns:wpc="http://schemas.microsoft.com/office/word/2010/wordprocessingCanvas" xmlns:cx="http://schemas.microsoft.com/office/drawing/2014/chartex" xmlns:cx1="http://schemas.microsoft.com/office/drawing/2015/9/8/chartex" xmlns:cx2="http://schemas.microsoft.com/office/drawing/2015/10/21/chartex" xmlns:cx3="http://schemas.microsoft.com/office/drawing/2016/5/9/chartex" xmlns:cx4="http://schemas.microsoft.com/office/drawing/2016/5/10/chartex" xmlns:cx5="http://schemas.microsoft.com/office/drawing/2016/5/11/chartex" xmlns:cx6="http://schemas.microsoft.com/office/drawing/2016/5/12/chartex" xmlns:cx7="http://schemas.microsoft.com/office/drawing/2016/5/13/chartex" xmlns:cx8="http://schemas.microsoft.com/office/drawing/2016/5/14/chartex" xmlns:mc="http://schemas.openxmlformats.org/markup-compatibility/2006" xmlns:aink="http://schemas.microsoft.com/office/drawing/2016/ink" xmlns:am3d="http://schemas.microsoft.com/office/drawing/2017/model3d" xmlns:o="urn:schemas-microsoft-com:office:office" xmlns:oel="http://schemas.microsoft.com/office/2019/extlst" xmlns:r="http://schemas.openxmlformats.org/officeDocument/2006/relationships" xmlns:m="http://schemas.openxmlformats.org/officeDocument/2006/math" xmlns:v="urn:schemas-microsoft-com:vml" xmlns:wp14="http://schemas.microsoft.com/office/word/2010/wordprocessingDrawing" xmlns:wp="http://schemas.openxmlformats.org/drawingml/2006/wordprocessingDrawing" xmlns:w10="urn:schemas-microsoft-com:office:word" xmlns:w="http://schemas.openxmlformats.org/wordprocessingml/2006/main" xmlns:w14="http://schemas.microsoft.com/office/word/2010/wordml" xmlns:w15="http://schemas.microsoft.com/office/word/2012/wordml" xmlns:w16cex="http://schemas.microsoft.com/office/word/2018/wordml/cex" xmlns:w16cid="http://schemas.microsoft.com/office/word/2016/wordml/cid" xmlns:w16="http://schemas.microsoft.com/office/word/2018/wordml" xmlns:w16du="http://schemas.microsoft.com/office/word/2023/wordml/word16du" xmlns:w16sdtdh="http://schemas.microsoft.com/office/word/2020/wordml/sdtdatahash" xmlns:w16se="http://schemas.microsoft.com/office/word/2015/wordml/symex" xmlns:wpg="http://schemas.microsoft.com/office/word/2010/wordprocessingGroup" xmlns:wpi="http://schemas.microsoft.com/office/word/2010/wordprocessingInk" xmlns:wne="http://schemas.microsoft.com/office/word/2006/wordml" xmlns:wps="http://schemas.microsoft.com/office/word/2010/wordprocessingShape" mc:Ignorable="w14 w15 w16se w16cid w16 w16cex w16sdtdh w16du wp14">
   <w:footnote w:type="separator" w:id="-1">
     <w:p>
       <w:pPr>
@@ -20613,7 +20619,7 @@
 </file>
 
 <file path=word/header1.xml><?xml version="1.0" encoding="utf-8"?>
-<w:hdr xmlns:wpc="http://schemas.microsoft.com/office/word/2010/wordprocessingCanvas" xmlns:cx="http://schemas.microsoft.com/office/drawing/2014/chartex" xmlns:cx1="http://schemas.microsoft.com/office/drawing/2015/9/8/chartex" xmlns:cx2="http://schemas.microsoft.com/office/drawing/2015/10/21/chartex" xmlns:cx3="http://schemas.microsoft.com/office/drawing/2016/5/9/chartex" xmlns:cx4="http://schemas.microsoft.com/office/drawing/2016/5/10/chartex" xmlns:cx5="http://schemas.microsoft.com/office/drawing/2016/5/11/chartex" xmlns:cx6="http://schemas.microsoft.com/office/drawing/2016/5/12/chartex" xmlns:cx7="http://schemas.microsoft.com/office/drawing/2016/5/13/chartex" xmlns:cx8="http://schemas.microsoft.com/office/drawing/2016/5/14/chartex" xmlns:mc="http://schemas.openxmlformats.org/markup-compatibility/2006" xmlns:aink="http://schemas.microsoft.com/office/drawing/2016/ink" xmlns:am3d="http://schemas.microsoft.com/office/drawing/2017/model3d" xmlns:o="urn:schemas-microsoft-com:office:office" xmlns:oel="http://schemas.microsoft.com/office/2019/extlst" xmlns:r="http://schemas.openxmlformats.org/officeDocument/2006/relationships" xmlns:m="http://schemas.openxmlformats.org/officeDocument/2006/math" xmlns:v="urn:schemas-microsoft-com:vml" xmlns:wp14="http://schemas.microsoft.com/office/word/2010/wordprocessingDrawing" xmlns:wp="http://schemas.openxmlformats.org/drawingml/2006/wordprocessingDrawing" xmlns:w10="urn:schemas-microsoft-com:office:word" xmlns:w="http://schemas.openxmlformats.org/wordprocessingml/2006/main" xmlns:w14="http://schemas.microsoft.com/office/word/2010/wordml" xmlns:w15="http://schemas.microsoft.com/office/word/2012/wordml" xmlns:w16cex="http://schemas.microsoft.com/office/word/2018/wordml/cex" xmlns:w16cid="http://schemas.microsoft.com/office/word/2016/wordml/cid" xmlns:w16="http://schemas.microsoft.com/office/word/2018/wordml" xmlns:w16sdtdh="http://schemas.microsoft.com/office/word/2020/wordml/sdtdatahash" xmlns:w16se="http://schemas.microsoft.com/office/word/2015/wordml/symex" xmlns:wpg="http://schemas.microsoft.com/office/word/2010/wordprocessingGroup" xmlns:wpi="http://schemas.microsoft.com/office/word/2010/wordprocessingInk" xmlns:wne="http://schemas.microsoft.com/office/word/2006/wordml" xmlns:wps="http://schemas.microsoft.com/office/word/2010/wordprocessingShape" mc:Ignorable="w14 w15 w16se w16cid w16 w16cex w16sdtdh wp14">
+<w:hdr xmlns:wpc="http://schemas.microsoft.com/office/word/2010/wordprocessingCanvas" xmlns:cx="http://schemas.microsoft.com/office/drawing/2014/chartex" xmlns:cx1="http://schemas.microsoft.com/office/drawing/2015/9/8/chartex" xmlns:cx2="http://schemas.microsoft.com/office/drawing/2015/10/21/chartex" xmlns:cx3="http://schemas.microsoft.com/office/drawing/2016/5/9/chartex" xmlns:cx4="http://schemas.microsoft.com/office/drawing/2016/5/10/chartex" xmlns:cx5="http://schemas.microsoft.com/office/drawing/2016/5/11/chartex" xmlns:cx6="http://schemas.microsoft.com/office/drawing/2016/5/12/chartex" xmlns:cx7="http://schemas.microsoft.com/office/drawing/2016/5/13/chartex" xmlns:cx8="http://schemas.microsoft.com/office/drawing/2016/5/14/chartex" xmlns:mc="http://schemas.openxmlformats.org/markup-compatibility/2006" xmlns:aink="http://schemas.microsoft.com/office/drawing/2016/ink" xmlns:am3d="http://schemas.microsoft.com/office/drawing/2017/model3d" xmlns:o="urn:schemas-microsoft-com:office:office" xmlns:oel="http://schemas.microsoft.com/office/2019/extlst" xmlns:r="http://schemas.openxmlformats.org/officeDocument/2006/relationships" xmlns:m="http://schemas.openxmlformats.org/officeDocument/2006/math" xmlns:v="urn:schemas-microsoft-com:vml" xmlns:wp14="http://schemas.microsoft.com/office/word/2010/wordprocessingDrawing" xmlns:wp="http://schemas.openxmlformats.org/drawingml/2006/wordprocessingDrawing" xmlns:w10="urn:schemas-microsoft-com:office:word" xmlns:w="http://schemas.openxmlformats.org/wordprocessingml/2006/main" xmlns:w14="http://schemas.microsoft.com/office/word/2010/wordml" xmlns:w15="http://schemas.microsoft.com/office/word/2012/wordml" xmlns:w16cex="http://schemas.microsoft.com/office/word/2018/wordml/cex" xmlns:w16cid="http://schemas.microsoft.com/office/word/2016/wordml/cid" xmlns:w16="http://schemas.microsoft.com/office/word/2018/wordml" xmlns:w16du="http://schemas.microsoft.com/office/word/2023/wordml/word16du" xmlns:w16sdtdh="http://schemas.microsoft.com/office/word/2020/wordml/sdtdatahash" xmlns:w16se="http://schemas.microsoft.com/office/word/2015/wordml/symex" xmlns:wpg="http://schemas.microsoft.com/office/word/2010/wordprocessingGroup" xmlns:wpi="http://schemas.microsoft.com/office/word/2010/wordprocessingInk" xmlns:wne="http://schemas.microsoft.com/office/word/2006/wordml" xmlns:wps="http://schemas.microsoft.com/office/word/2010/wordprocessingShape" mc:Ignorable="w14 w15 w16se w16cid w16 w16cex w16sdtdh w16du wp14">
   <w:sdt>
     <w:sdtPr>
       <w:id w:val="553669534"/>
@@ -20654,7 +20660,7 @@
 </file>
 
 <file path=word/header2.xml><?xml version="1.0" encoding="utf-8"?>
-<w:hdr xmlns:wpc="http://schemas.microsoft.com/office/word/2010/wordprocessingCanvas" xmlns:cx="http://schemas.microsoft.com/office/drawing/2014/chartex" xmlns:cx1="http://schemas.microsoft.com/office/drawing/2015/9/8/chartex" xmlns:cx2="http://schemas.microsoft.com/office/drawing/2015/10/21/chartex" xmlns:cx3="http://schemas.microsoft.com/office/drawing/2016/5/9/chartex" xmlns:cx4="http://schemas.microsoft.com/office/drawing/2016/5/10/chartex" xmlns:cx5="http://schemas.microsoft.com/office/drawing/2016/5/11/chartex" xmlns:cx6="http://schemas.microsoft.com/office/drawing/2016/5/12/chartex" xmlns:cx7="http://schemas.microsoft.com/office/drawing/2016/5/13/chartex" xmlns:cx8="http://schemas.microsoft.com/office/drawing/2016/5/14/chartex" xmlns:mc="http://schemas.openxmlformats.org/markup-compatibility/2006" xmlns:aink="http://schemas.microsoft.com/office/drawing/2016/ink" xmlns:am3d="http://schemas.microsoft.com/office/drawing/2017/model3d" xmlns:o="urn:schemas-microsoft-com:office:office" xmlns:oel="http://schemas.microsoft.com/office/2019/extlst" xmlns:r="http://schemas.openxmlformats.org/officeDocument/2006/relationships" xmlns:m="http://schemas.openxmlformats.org/officeDocument/2006/math" xmlns:v="urn:schemas-microsoft-com:vml" xmlns:wp14="http://schemas.microsoft.com/office/word/2010/wordprocessingDrawing" xmlns:wp="http://schemas.openxmlformats.org/drawingml/2006/wordprocessingDrawing" xmlns:w10="urn:schemas-microsoft-com:office:word" xmlns:w="http://schemas.openxmlformats.org/wordprocessingml/2006/main" xmlns:w14="http://schemas.microsoft.com/office/word/2010/wordml" xmlns:w15="http://schemas.microsoft.com/office/word/2012/wordml" xmlns:w16cex="http://schemas.microsoft.com/office/word/2018/wordml/cex" xmlns:w16cid="http://schemas.microsoft.com/office/word/2016/wordml/cid" xmlns:w16="http://schemas.microsoft.com/office/word/2018/wordml" xmlns:w16sdtdh="http://schemas.microsoft.com/office/word/2020/wordml/sdtdatahash" xmlns:w16se="http://schemas.microsoft.com/office/word/2015/wordml/symex" xmlns:wpg="http://schemas.microsoft.com/office/word/2010/wordprocessingGroup" xmlns:wpi="http://schemas.microsoft.com/office/word/2010/wordprocessingInk" xmlns:wne="http://schemas.microsoft.com/office/word/2006/wordml" xmlns:wps="http://schemas.microsoft.com/office/word/2010/wordprocessingShape" mc:Ignorable="w14 w15 w16se w16cid w16 w16cex w16sdtdh wp14">
+<w:hdr xmlns:wpc="http://schemas.microsoft.com/office/word/2010/wordprocessingCanvas" xmlns:cx="http://schemas.microsoft.com/office/drawing/2014/chartex" xmlns:cx1="http://schemas.microsoft.com/office/drawing/2015/9/8/chartex" xmlns:cx2="http://schemas.microsoft.com/office/drawing/2015/10/21/chartex" xmlns:cx3="http://schemas.microsoft.com/office/drawing/2016/5/9/chartex" xmlns:cx4="http://schemas.microsoft.com/office/drawing/2016/5/10/chartex" xmlns:cx5="http://schemas.microsoft.com/office/drawing/2016/5/11/chartex" xmlns:cx6="http://schemas.microsoft.com/office/drawing/2016/5/12/chartex" xmlns:cx7="http://schemas.microsoft.com/office/drawing/2016/5/13/chartex" xmlns:cx8="http://schemas.microsoft.com/office/drawing/2016/5/14/chartex" xmlns:mc="http://schemas.openxmlformats.org/markup-compatibility/2006" xmlns:aink="http://schemas.microsoft.com/office/drawing/2016/ink" xmlns:am3d="http://schemas.microsoft.com/office/drawing/2017/model3d" xmlns:o="urn:schemas-microsoft-com:office:office" xmlns:oel="http://schemas.microsoft.com/office/2019/extlst" xmlns:r="http://schemas.openxmlformats.org/officeDocument/2006/relationships" xmlns:m="http://schemas.openxmlformats.org/officeDocument/2006/math" xmlns:v="urn:schemas-microsoft-com:vml" xmlns:wp14="http://schemas.microsoft.com/office/word/2010/wordprocessingDrawing" xmlns:wp="http://schemas.openxmlformats.org/drawingml/2006/wordprocessingDrawing" xmlns:w10="urn:schemas-microsoft-com:office:word" xmlns:w="http://schemas.openxmlformats.org/wordprocessingml/2006/main" xmlns:w14="http://schemas.microsoft.com/office/word/2010/wordml" xmlns:w15="http://schemas.microsoft.com/office/word/2012/wordml" xmlns:w16cex="http://schemas.microsoft.com/office/word/2018/wordml/cex" xmlns:w16cid="http://schemas.microsoft.com/office/word/2016/wordml/cid" xmlns:w16="http://schemas.microsoft.com/office/word/2018/wordml" xmlns:w16du="http://schemas.microsoft.com/office/word/2023/wordml/word16du" xmlns:w16sdtdh="http://schemas.microsoft.com/office/word/2020/wordml/sdtdatahash" xmlns:w16se="http://schemas.microsoft.com/office/word/2015/wordml/symex" xmlns:wpg="http://schemas.microsoft.com/office/word/2010/wordprocessingGroup" xmlns:wpi="http://schemas.microsoft.com/office/word/2010/wordprocessingInk" xmlns:wne="http://schemas.microsoft.com/office/word/2006/wordml" xmlns:wps="http://schemas.microsoft.com/office/word/2010/wordprocessingShape" mc:Ignorable="w14 w15 w16se w16cid w16 w16cex w16sdtdh w16du wp14">
   <w:p>
     <w:pPr>
       <w:pStyle w:val="Header"/>
@@ -20670,7 +20676,7 @@
 </file>
 
 <file path=word/header3.xml><?xml version="1.0" encoding="utf-8"?>
-<w:hdr xmlns:wpc="http://schemas.microsoft.com/office/word/2010/wordprocessingCanvas" xmlns:cx="http://schemas.microsoft.com/office/drawing/2014/chartex" xmlns:cx1="http://schemas.microsoft.com/office/drawing/2015/9/8/chartex" xmlns:cx2="http://schemas.microsoft.com/office/drawing/2015/10/21/chartex" xmlns:cx3="http://schemas.microsoft.com/office/drawing/2016/5/9/chartex" xmlns:cx4="http://schemas.microsoft.com/office/drawing/2016/5/10/chartex" xmlns:cx5="http://schemas.microsoft.com/office/drawing/2016/5/11/chartex" xmlns:cx6="http://schemas.microsoft.com/office/drawing/2016/5/12/chartex" xmlns:cx7="http://schemas.microsoft.com/office/drawing/2016/5/13/chartex" xmlns:cx8="http://schemas.microsoft.com/office/drawing/2016/5/14/chartex" xmlns:mc="http://schemas.openxmlformats.org/markup-compatibility/2006" xmlns:aink="http://schemas.microsoft.com/office/drawing/2016/ink" xmlns:am3d="http://schemas.microsoft.com/office/drawing/2017/model3d" xmlns:o="urn:schemas-microsoft-com:office:office" xmlns:oel="http://schemas.microsoft.com/office/2019/extlst" xmlns:r="http://schemas.openxmlformats.org/officeDocument/2006/relationships" xmlns:m="http://schemas.openxmlformats.org/officeDocument/2006/math" xmlns:v="urn:schemas-microsoft-com:vml" xmlns:wp14="http://schemas.microsoft.com/office/word/2010/wordprocessingDrawing" xmlns:wp="http://schemas.openxmlformats.org/drawingml/2006/wordprocessingDrawing" xmlns:w10="urn:schemas-microsoft-com:office:word" xmlns:w="http://schemas.openxmlformats.org/wordprocessingml/2006/main" xmlns:w14="http://schemas.microsoft.com/office/word/2010/wordml" xmlns:w15="http://schemas.microsoft.com/office/word/2012/wordml" xmlns:w16cex="http://schemas.microsoft.com/office/word/2018/wordml/cex" xmlns:w16cid="http://schemas.microsoft.com/office/word/2016/wordml/cid" xmlns:w16="http://schemas.microsoft.com/office/word/2018/wordml" xmlns:w16sdtdh="http://schemas.microsoft.com/office/word/2020/wordml/sdtdatahash" xmlns:w16se="http://schemas.microsoft.com/office/word/2015/wordml/symex" xmlns:wpg="http://schemas.microsoft.com/office/word/2010/wordprocessingGroup" xmlns:wpi="http://schemas.microsoft.com/office/word/2010/wordprocessingInk" xmlns:wne="http://schemas.microsoft.com/office/word/2006/wordml" xmlns:wps="http://schemas.microsoft.com/office/word/2010/wordprocessingShape" mc:Ignorable="w14 w15 w16se w16cid w16 w16cex w16sdtdh wp14">
+<w:hdr xmlns:wpc="http://schemas.microsoft.com/office/word/2010/wordprocessingCanvas" xmlns:cx="http://schemas.microsoft.com/office/drawing/2014/chartex" xmlns:cx1="http://schemas.microsoft.com/office/drawing/2015/9/8/chartex" xmlns:cx2="http://schemas.microsoft.com/office/drawing/2015/10/21/chartex" xmlns:cx3="http://schemas.microsoft.com/office/drawing/2016/5/9/chartex" xmlns:cx4="http://schemas.microsoft.com/office/drawing/2016/5/10/chartex" xmlns:cx5="http://schemas.microsoft.com/office/drawing/2016/5/11/chartex" xmlns:cx6="http://schemas.microsoft.com/office/drawing/2016/5/12/chartex" xmlns:cx7="http://schemas.microsoft.com/office/drawing/2016/5/13/chartex" xmlns:cx8="http://schemas.microsoft.com/office/drawing/2016/5/14/chartex" xmlns:mc="http://schemas.openxmlformats.org/markup-compatibility/2006" xmlns:aink="http://schemas.microsoft.com/office/drawing/2016/ink" xmlns:am3d="http://schemas.microsoft.com/office/drawing/2017/model3d" xmlns:o="urn:schemas-microsoft-com:office:office" xmlns:oel="http://schemas.microsoft.com/office/2019/extlst" xmlns:r="http://schemas.openxmlformats.org/officeDocument/2006/relationships" xmlns:m="http://schemas.openxmlformats.org/officeDocument/2006/math" xmlns:v="urn:schemas-microsoft-com:vml" xmlns:wp14="http://schemas.microsoft.com/office/word/2010/wordprocessingDrawing" xmlns:wp="http://schemas.openxmlformats.org/drawingml/2006/wordprocessingDrawing" xmlns:w10="urn:schemas-microsoft-com:office:word" xmlns:w="http://schemas.openxmlformats.org/wordprocessingml/2006/main" xmlns:w14="http://schemas.microsoft.com/office/word/2010/wordml" xmlns:w15="http://schemas.microsoft.com/office/word/2012/wordml" xmlns:w16cex="http://schemas.microsoft.com/office/word/2018/wordml/cex" xmlns:w16cid="http://schemas.microsoft.com/office/word/2016/wordml/cid" xmlns:w16="http://schemas.microsoft.com/office/word/2018/wordml" xmlns:w16du="http://schemas.microsoft.com/office/word/2023/wordml/word16du" xmlns:w16sdtdh="http://schemas.microsoft.com/office/word/2020/wordml/sdtdatahash" xmlns:w16se="http://schemas.microsoft.com/office/word/2015/wordml/symex" xmlns:wpg="http://schemas.microsoft.com/office/word/2010/wordprocessingGroup" xmlns:wpi="http://schemas.microsoft.com/office/word/2010/wordprocessingInk" xmlns:wne="http://schemas.microsoft.com/office/word/2006/wordml" xmlns:wps="http://schemas.microsoft.com/office/word/2010/wordprocessingShape" mc:Ignorable="w14 w15 w16se w16cid w16 w16cex w16sdtdh w16du wp14">
   <w:sdt>
     <w:sdtPr>
       <w:id w:val="-1468039734"/>
@@ -20714,7 +20720,7 @@
 </file>
 
 <file path=word/header4.xml><?xml version="1.0" encoding="utf-8"?>
-<w:hdr xmlns:wpc="http://schemas.microsoft.com/office/word/2010/wordprocessingCanvas" xmlns:cx="http://schemas.microsoft.com/office/drawing/2014/chartex" xmlns:cx1="http://schemas.microsoft.com/office/drawing/2015/9/8/chartex" xmlns:cx2="http://schemas.microsoft.com/office/drawing/2015/10/21/chartex" xmlns:cx3="http://schemas.microsoft.com/office/drawing/2016/5/9/chartex" xmlns:cx4="http://schemas.microsoft.com/office/drawing/2016/5/10/chartex" xmlns:cx5="http://schemas.microsoft.com/office/drawing/2016/5/11/chartex" xmlns:cx6="http://schemas.microsoft.com/office/drawing/2016/5/12/chartex" xmlns:cx7="http://schemas.microsoft.com/office/drawing/2016/5/13/chartex" xmlns:cx8="http://schemas.microsoft.com/office/drawing/2016/5/14/chartex" xmlns:mc="http://schemas.openxmlformats.org/markup-compatibility/2006" xmlns:aink="http://schemas.microsoft.com/office/drawing/2016/ink" xmlns:am3d="http://schemas.microsoft.com/office/drawing/2017/model3d" xmlns:o="urn:schemas-microsoft-com:office:office" xmlns:oel="http://schemas.microsoft.com/office/2019/extlst" xmlns:r="http://schemas.openxmlformats.org/officeDocument/2006/relationships" xmlns:m="http://schemas.openxmlformats.org/officeDocument/2006/math" xmlns:v="urn:schemas-microsoft-com:vml" xmlns:wp14="http://schemas.microsoft.com/office/word/2010/wordprocessingDrawing" xmlns:wp="http://schemas.openxmlformats.org/drawingml/2006/wordprocessingDrawing" xmlns:w10="urn:schemas-microsoft-com:office:word" xmlns:w="http://schemas.openxmlformats.org/wordprocessingml/2006/main" xmlns:w14="http://schemas.microsoft.com/office/word/2010/wordml" xmlns:w15="http://schemas.microsoft.com/office/word/2012/wordml" xmlns:w16cex="http://schemas.microsoft.com/office/word/2018/wordml/cex" xmlns:w16cid="http://schemas.microsoft.com/office/word/2016/wordml/cid" xmlns:w16="http://schemas.microsoft.com/office/word/2018/wordml" xmlns:w16sdtdh="http://schemas.microsoft.com/office/word/2020/wordml/sdtdatahash" xmlns:w16se="http://schemas.microsoft.com/office/word/2015/wordml/symex" xmlns:wpg="http://schemas.microsoft.com/office/word/2010/wordprocessingGroup" xmlns:wpi="http://schemas.microsoft.com/office/word/2010/wordprocessingInk" xmlns:wne="http://schemas.microsoft.com/office/word/2006/wordml" xmlns:wps="http://schemas.microsoft.com/office/word/2010/wordprocessingShape" mc:Ignorable="w14 w15 w16se w16cid w16 w16cex w16sdtdh wp14">
+<w:hdr xmlns:wpc="http://schemas.microsoft.com/office/word/2010/wordprocessingCanvas" xmlns:cx="http://schemas.microsoft.com/office/drawing/2014/chartex" xmlns:cx1="http://schemas.microsoft.com/office/drawing/2015/9/8/chartex" xmlns:cx2="http://schemas.microsoft.com/office/drawing/2015/10/21/chartex" xmlns:cx3="http://schemas.microsoft.com/office/drawing/2016/5/9/chartex" xmlns:cx4="http://schemas.microsoft.com/office/drawing/2016/5/10/chartex" xmlns:cx5="http://schemas.microsoft.com/office/drawing/2016/5/11/chartex" xmlns:cx6="http://schemas.microsoft.com/office/drawing/2016/5/12/chartex" xmlns:cx7="http://schemas.microsoft.com/office/drawing/2016/5/13/chartex" xmlns:cx8="http://schemas.microsoft.com/office/drawing/2016/5/14/chartex" xmlns:mc="http://schemas.openxmlformats.org/markup-compatibility/2006" xmlns:aink="http://schemas.microsoft.com/office/drawing/2016/ink" xmlns:am3d="http://schemas.microsoft.com/office/drawing/2017/model3d" xmlns:o="urn:schemas-microsoft-com:office:office" xmlns:oel="http://schemas.microsoft.com/office/2019/extlst" xmlns:r="http://schemas.openxmlformats.org/officeDocument/2006/relationships" xmlns:m="http://schemas.openxmlformats.org/officeDocument/2006/math" xmlns:v="urn:schemas-microsoft-com:vml" xmlns:wp14="http://schemas.microsoft.com/office/word/2010/wordprocessingDrawing" xmlns:wp="http://schemas.openxmlformats.org/drawingml/2006/wordprocessingDrawing" xmlns:w10="urn:schemas-microsoft-com:office:word" xmlns:w="http://schemas.openxmlformats.org/wordprocessingml/2006/main" xmlns:w14="http://schemas.microsoft.com/office/word/2010/wordml" xmlns:w15="http://schemas.microsoft.com/office/word/2012/wordml" xmlns:w16cex="http://schemas.microsoft.com/office/word/2018/wordml/cex" xmlns:w16cid="http://schemas.microsoft.com/office/word/2016/wordml/cid" xmlns:w16="http://schemas.microsoft.com/office/word/2018/wordml" xmlns:w16du="http://schemas.microsoft.com/office/word/2023/wordml/word16du" xmlns:w16sdtdh="http://schemas.microsoft.com/office/word/2020/wordml/sdtdatahash" xmlns:w16se="http://schemas.microsoft.com/office/word/2015/wordml/symex" xmlns:wpg="http://schemas.microsoft.com/office/word/2010/wordprocessingGroup" xmlns:wpi="http://schemas.microsoft.com/office/word/2010/wordprocessingInk" xmlns:wne="http://schemas.microsoft.com/office/word/2006/wordml" xmlns:wps="http://schemas.microsoft.com/office/word/2010/wordprocessingShape" mc:Ignorable="w14 w15 w16se w16cid w16 w16cex w16sdtdh w16du wp14">
   <w:p>
     <w:pPr>
       <w:pStyle w:val="Header"/>
@@ -20724,7 +20730,7 @@
 </file>
 
 <file path=word/header5.xml><?xml version="1.0" encoding="utf-8"?>
-<w:hdr xmlns:wpc="http://schemas.microsoft.com/office/word/2010/wordprocessingCanvas" xmlns:cx="http://schemas.microsoft.com/office/drawing/2014/chartex" xmlns:cx1="http://schemas.microsoft.com/office/drawing/2015/9/8/chartex" xmlns:cx2="http://schemas.microsoft.com/office/drawing/2015/10/21/chartex" xmlns:cx3="http://schemas.microsoft.com/office/drawing/2016/5/9/chartex" xmlns:cx4="http://schemas.microsoft.com/office/drawing/2016/5/10/chartex" xmlns:cx5="http://schemas.microsoft.com/office/drawing/2016/5/11/chartex" xmlns:cx6="http://schemas.microsoft.com/office/drawing/2016/5/12/chartex" xmlns:cx7="http://schemas.microsoft.com/office/drawing/2016/5/13/chartex" xmlns:cx8="http://schemas.microsoft.com/office/drawing/2016/5/14/chartex" xmlns:mc="http://schemas.openxmlformats.org/markup-compatibility/2006" xmlns:aink="http://schemas.microsoft.com/office/drawing/2016/ink" xmlns:am3d="http://schemas.microsoft.com/office/drawing/2017/model3d" xmlns:o="urn:schemas-microsoft-com:office:office" xmlns:oel="http://schemas.microsoft.com/office/2019/extlst" xmlns:r="http://schemas.openxmlformats.org/officeDocument/2006/relationships" xmlns:m="http://schemas.openxmlformats.org/officeDocument/2006/math" xmlns:v="urn:schemas-microsoft-com:vml" xmlns:wp14="http://schemas.microsoft.com/office/word/2010/wordprocessingDrawing" xmlns:wp="http://schemas.openxmlformats.org/drawingml/2006/wordprocessingDrawing" xmlns:w10="urn:schemas-microsoft-com:office:word" xmlns:w="http://schemas.openxmlformats.org/wordprocessingml/2006/main" xmlns:w14="http://schemas.microsoft.com/office/word/2010/wordml" xmlns:w15="http://schemas.microsoft.com/office/word/2012/wordml" xmlns:w16cex="http://schemas.microsoft.com/office/word/2018/wordml/cex" xmlns:w16cid="http://schemas.microsoft.com/office/word/2016/wordml/cid" xmlns:w16="http://schemas.microsoft.com/office/word/2018/wordml" xmlns:w16sdtdh="http://schemas.microsoft.com/office/word/2020/wordml/sdtdatahash" xmlns:w16se="http://schemas.microsoft.com/office/word/2015/wordml/symex" xmlns:wpg="http://schemas.microsoft.com/office/word/2010/wordprocessingGroup" xmlns:wpi="http://schemas.microsoft.com/office/word/2010/wordprocessingInk" xmlns:wne="http://schemas.microsoft.com/office/word/2006/wordml" xmlns:wps="http://schemas.microsoft.com/office/word/2010/wordprocessingShape" mc:Ignorable="w14 w15 w16se w16cid w16 w16cex w16sdtdh wp14">
+<w:hdr xmlns:wpc="http://schemas.microsoft.com/office/word/2010/wordprocessingCanvas" xmlns:cx="http://schemas.microsoft.com/office/drawing/2014/chartex" xmlns:cx1="http://schemas.microsoft.com/office/drawing/2015/9/8/chartex" xmlns:cx2="http://schemas.microsoft.com/office/drawing/2015/10/21/chartex" xmlns:cx3="http://schemas.microsoft.com/office/drawing/2016/5/9/chartex" xmlns:cx4="http://schemas.microsoft.com/office/drawing/2016/5/10/chartex" xmlns:cx5="http://schemas.microsoft.com/office/drawing/2016/5/11/chartex" xmlns:cx6="http://schemas.microsoft.com/office/drawing/2016/5/12/chartex" xmlns:cx7="http://schemas.microsoft.com/office/drawing/2016/5/13/chartex" xmlns:cx8="http://schemas.microsoft.com/office/drawing/2016/5/14/chartex" xmlns:mc="http://schemas.openxmlformats.org/markup-compatibility/2006" xmlns:aink="http://schemas.microsoft.com/office/drawing/2016/ink" xmlns:am3d="http://schemas.microsoft.com/office/drawing/2017/model3d" xmlns:o="urn:schemas-microsoft-com:office:office" xmlns:oel="http://schemas.microsoft.com/office/2019/extlst" xmlns:r="http://schemas.openxmlformats.org/officeDocument/2006/relationships" xmlns:m="http://schemas.openxmlformats.org/officeDocument/2006/math" xmlns:v="urn:schemas-microsoft-com:vml" xmlns:wp14="http://schemas.microsoft.com/office/word/2010/wordprocessingDrawing" xmlns:wp="http://schemas.openxmlformats.org/drawingml/2006/wordprocessingDrawing" xmlns:w10="urn:schemas-microsoft-com:office:word" xmlns:w="http://schemas.openxmlformats.org/wordprocessingml/2006/main" xmlns:w14="http://schemas.microsoft.com/office/word/2010/wordml" xmlns:w15="http://schemas.microsoft.com/office/word/2012/wordml" xmlns:w16cex="http://schemas.microsoft.com/office/word/2018/wordml/cex" xmlns:w16cid="http://schemas.microsoft.com/office/word/2016/wordml/cid" xmlns:w16="http://schemas.microsoft.com/office/word/2018/wordml" xmlns:w16du="http://schemas.microsoft.com/office/word/2023/wordml/word16du" xmlns:w16sdtdh="http://schemas.microsoft.com/office/word/2020/wordml/sdtdatahash" xmlns:w16se="http://schemas.microsoft.com/office/word/2015/wordml/symex" xmlns:wpg="http://schemas.microsoft.com/office/word/2010/wordprocessingGroup" xmlns:wpi="http://schemas.microsoft.com/office/word/2010/wordprocessingInk" xmlns:wne="http://schemas.microsoft.com/office/word/2006/wordml" xmlns:wps="http://schemas.microsoft.com/office/word/2010/wordprocessingShape" mc:Ignorable="w14 w15 w16se w16cid w16 w16cex w16sdtdh w16du wp14">
   <w:sdt>
     <w:sdtPr>
       <w:id w:val="-66810397"/>
@@ -20765,7 +20771,7 @@
 </file>
 
 <file path=word/header6.xml><?xml version="1.0" encoding="utf-8"?>
-<w:hdr xmlns:wpc="http://schemas.microsoft.com/office/word/2010/wordprocessingCanvas" xmlns:cx="http://schemas.microsoft.com/office/drawing/2014/chartex" xmlns:cx1="http://schemas.microsoft.com/office/drawing/2015/9/8/chartex" xmlns:cx2="http://schemas.microsoft.com/office/drawing/2015/10/21/chartex" xmlns:cx3="http://schemas.microsoft.com/office/drawing/2016/5/9/chartex" xmlns:cx4="http://schemas.microsoft.com/office/drawing/2016/5/10/chartex" xmlns:cx5="http://schemas.microsoft.com/office/drawing/2016/5/11/chartex" xmlns:cx6="http://schemas.microsoft.com/office/drawing/2016/5/12/chartex" xmlns:cx7="http://schemas.microsoft.com/office/drawing/2016/5/13/chartex" xmlns:cx8="http://schemas.microsoft.com/office/drawing/2016/5/14/chartex" xmlns:mc="http://schemas.openxmlformats.org/markup-compatibility/2006" xmlns:aink="http://schemas.microsoft.com/office/drawing/2016/ink" xmlns:am3d="http://schemas.microsoft.com/office/drawing/2017/model3d" xmlns:o="urn:schemas-microsoft-com:office:office" xmlns:oel="http://schemas.microsoft.com/office/2019/extlst" xmlns:r="http://schemas.openxmlformats.org/officeDocument/2006/relationships" xmlns:m="http://schemas.openxmlformats.org/officeDocument/2006/math" xmlns:v="urn:schemas-microsoft-com:vml" xmlns:wp14="http://schemas.microsoft.com/office/word/2010/wordprocessingDrawing" xmlns:wp="http://schemas.openxmlformats.org/drawingml/2006/wordprocessingDrawing" xmlns:w10="urn:schemas-microsoft-com:office:word" xmlns:w="http://schemas.openxmlformats.org/wordprocessingml/2006/main" xmlns:w14="http://schemas.microsoft.com/office/word/2010/wordml" xmlns:w15="http://schemas.microsoft.com/office/word/2012/wordml" xmlns:w16cex="http://schemas.microsoft.com/office/word/2018/wordml/cex" xmlns:w16cid="http://schemas.microsoft.com/office/word/2016/wordml/cid" xmlns:w16="http://schemas.microsoft.com/office/word/2018/wordml" xmlns:w16sdtdh="http://schemas.microsoft.com/office/word/2020/wordml/sdtdatahash" xmlns:w16se="http://schemas.microsoft.com/office/word/2015/wordml/symex" xmlns:wpg="http://schemas.microsoft.com/office/word/2010/wordprocessingGroup" xmlns:wpi="http://schemas.microsoft.com/office/word/2010/wordprocessingInk" xmlns:wne="http://schemas.microsoft.com/office/word/2006/wordml" xmlns:wps="http://schemas.microsoft.com/office/word/2010/wordprocessingShape" mc:Ignorable="w14 w15 w16se w16cid w16 w16cex w16sdtdh wp14">
+<w:hdr xmlns:wpc="http://schemas.microsoft.com/office/word/2010/wordprocessingCanvas" xmlns:cx="http://schemas.microsoft.com/office/drawing/2014/chartex" xmlns:cx1="http://schemas.microsoft.com/office/drawing/2015/9/8/chartex" xmlns:cx2="http://schemas.microsoft.com/office/drawing/2015/10/21/chartex" xmlns:cx3="http://schemas.microsoft.com/office/drawing/2016/5/9/chartex" xmlns:cx4="http://schemas.microsoft.com/office/drawing/2016/5/10/chartex" xmlns:cx5="http://schemas.microsoft.com/office/drawing/2016/5/11/chartex" xmlns:cx6="http://schemas.microsoft.com/office/drawing/2016/5/12/chartex" xmlns:cx7="http://schemas.microsoft.com/office/drawing/2016/5/13/chartex" xmlns:cx8="http://schemas.microsoft.com/office/drawing/2016/5/14/chartex" xmlns:mc="http://schemas.openxmlformats.org/markup-compatibility/2006" xmlns:aink="http://schemas.microsoft.com/office/drawing/2016/ink" xmlns:am3d="http://schemas.microsoft.com/office/drawing/2017/model3d" xmlns:o="urn:schemas-microsoft-com:office:office" xmlns:oel="http://schemas.microsoft.com/office/2019/extlst" xmlns:r="http://schemas.openxmlformats.org/officeDocument/2006/relationships" xmlns:m="http://schemas.openxmlformats.org/officeDocument/2006/math" xmlns:v="urn:schemas-microsoft-com:vml" xmlns:wp14="http://schemas.microsoft.com/office/word/2010/wordprocessingDrawing" xmlns:wp="http://schemas.openxmlformats.org/drawingml/2006/wordprocessingDrawing" xmlns:w10="urn:schemas-microsoft-com:office:word" xmlns:w="http://schemas.openxmlformats.org/wordprocessingml/2006/main" xmlns:w14="http://schemas.microsoft.com/office/word/2010/wordml" xmlns:w15="http://schemas.microsoft.com/office/word/2012/wordml" xmlns:w16cex="http://schemas.microsoft.com/office/word/2018/wordml/cex" xmlns:w16cid="http://schemas.microsoft.com/office/word/2016/wordml/cid" xmlns:w16="http://schemas.microsoft.com/office/word/2018/wordml" xmlns:w16du="http://schemas.microsoft.com/office/word/2023/wordml/word16du" xmlns:w16sdtdh="http://schemas.microsoft.com/office/word/2020/wordml/sdtdatahash" xmlns:w16se="http://schemas.microsoft.com/office/word/2015/wordml/symex" xmlns:wpg="http://schemas.microsoft.com/office/word/2010/wordprocessingGroup" xmlns:wpi="http://schemas.microsoft.com/office/word/2010/wordprocessingInk" xmlns:wne="http://schemas.microsoft.com/office/word/2006/wordml" xmlns:wps="http://schemas.microsoft.com/office/word/2010/wordprocessingShape" mc:Ignorable="w14 w15 w16se w16cid w16 w16cex w16sdtdh w16du wp14">
   <w:p>
     <w:pPr>
       <w:pStyle w:val="Header"/>
@@ -20775,7 +20781,7 @@
 </file>
 
 <file path=word/header7.xml><?xml version="1.0" encoding="utf-8"?>
-<w:hdr xmlns:wpc="http://schemas.microsoft.com/office/word/2010/wordprocessingCanvas" xmlns:cx="http://schemas.microsoft.com/office/drawing/2014/chartex" xmlns:cx1="http://schemas.microsoft.com/office/drawing/2015/9/8/chartex" xmlns:cx2="http://schemas.microsoft.com/office/drawing/2015/10/21/chartex" xmlns:cx3="http://schemas.microsoft.com/office/drawing/2016/5/9/chartex" xmlns:cx4="http://schemas.microsoft.com/office/drawing/2016/5/10/chartex" xmlns:cx5="http://schemas.microsoft.com/office/drawing/2016/5/11/chartex" xmlns:cx6="http://schemas.microsoft.com/office/drawing/2016/5/12/chartex" xmlns:cx7="http://schemas.microsoft.com/office/drawing/2016/5/13/chartex" xmlns:cx8="http://schemas.microsoft.com/office/drawing/2016/5/14/chartex" xmlns:mc="http://schemas.openxmlformats.org/markup-compatibility/2006" xmlns:aink="http://schemas.microsoft.com/office/drawing/2016/ink" xmlns:am3d="http://schemas.microsoft.com/office/drawing/2017/model3d" xmlns:o="urn:schemas-microsoft-com:office:office" xmlns:oel="http://schemas.microsoft.com/office/2019/extlst" xmlns:r="http://schemas.openxmlformats.org/officeDocument/2006/relationships" xmlns:m="http://schemas.openxmlformats.org/officeDocument/2006/math" xmlns:v="urn:schemas-microsoft-com:vml" xmlns:wp14="http://schemas.microsoft.com/office/word/2010/wordprocessingDrawing" xmlns:wp="http://schemas.openxmlformats.org/drawingml/2006/wordprocessingDrawing" xmlns:w10="urn:schemas-microsoft-com:office:word" xmlns:w="http://schemas.openxmlformats.org/wordprocessingml/2006/main" xmlns:w14="http://schemas.microsoft.com/office/word/2010/wordml" xmlns:w15="http://schemas.microsoft.com/office/word/2012/wordml" xmlns:w16cex="http://schemas.microsoft.com/office/word/2018/wordml/cex" xmlns:w16cid="http://schemas.microsoft.com/office/word/2016/wordml/cid" xmlns:w16="http://schemas.microsoft.com/office/word/2018/wordml" xmlns:w16sdtdh="http://schemas.microsoft.com/office/word/2020/wordml/sdtdatahash" xmlns:w16se="http://schemas.microsoft.com/office/word/2015/wordml/symex" xmlns:wpg="http://schemas.microsoft.com/office/word/2010/wordprocessingGroup" xmlns:wpi="http://schemas.microsoft.com/office/word/2010/wordprocessingInk" xmlns:wne="http://schemas.microsoft.com/office/word/2006/wordml" xmlns:wps="http://schemas.microsoft.com/office/word/2010/wordprocessingShape" mc:Ignorable="w14 w15 w16se w16cid w16 w16cex w16sdtdh wp14">
+<w:hdr xmlns:wpc="http://schemas.microsoft.com/office/word/2010/wordprocessingCanvas" xmlns:cx="http://schemas.microsoft.com/office/drawing/2014/chartex" xmlns:cx1="http://schemas.microsoft.com/office/drawing/2015/9/8/chartex" xmlns:cx2="http://schemas.microsoft.com/office/drawing/2015/10/21/chartex" xmlns:cx3="http://schemas.microsoft.com/office/drawing/2016/5/9/chartex" xmlns:cx4="http://schemas.microsoft.com/office/drawing/2016/5/10/chartex" xmlns:cx5="http://schemas.microsoft.com/office/drawing/2016/5/11/chartex" xmlns:cx6="http://schemas.microsoft.com/office/drawing/2016/5/12/chartex" xmlns:cx7="http://schemas.microsoft.com/office/drawing/2016/5/13/chartex" xmlns:cx8="http://schemas.microsoft.com/office/drawing/2016/5/14/chartex" xmlns:mc="http://schemas.openxmlformats.org/markup-compatibility/2006" xmlns:aink="http://schemas.microsoft.com/office/drawing/2016/ink" xmlns:am3d="http://schemas.microsoft.com/office/drawing/2017/model3d" xmlns:o="urn:schemas-microsoft-com:office:office" xmlns:oel="http://schemas.microsoft.com/office/2019/extlst" xmlns:r="http://schemas.openxmlformats.org/officeDocument/2006/relationships" xmlns:m="http://schemas.openxmlformats.org/officeDocument/2006/math" xmlns:v="urn:schemas-microsoft-com:vml" xmlns:wp14="http://schemas.microsoft.com/office/word/2010/wordprocessingDrawing" xmlns:wp="http://schemas.openxmlformats.org/drawingml/2006/wordprocessingDrawing" xmlns:w10="urn:schemas-microsoft-com:office:word" xmlns:w="http://schemas.openxmlformats.org/wordprocessingml/2006/main" xmlns:w14="http://schemas.microsoft.com/office/word/2010/wordml" xmlns:w15="http://schemas.microsoft.com/office/word/2012/wordml" xmlns:w16cex="http://schemas.microsoft.com/office/word/2018/wordml/cex" xmlns:w16cid="http://schemas.microsoft.com/office/word/2016/wordml/cid" xmlns:w16="http://schemas.microsoft.com/office/word/2018/wordml" xmlns:w16du="http://schemas.microsoft.com/office/word/2023/wordml/word16du" xmlns:w16sdtdh="http://schemas.microsoft.com/office/word/2020/wordml/sdtdatahash" xmlns:w16se="http://schemas.microsoft.com/office/word/2015/wordml/symex" xmlns:wpg="http://schemas.microsoft.com/office/word/2010/wordprocessingGroup" xmlns:wpi="http://schemas.microsoft.com/office/word/2010/wordprocessingInk" xmlns:wne="http://schemas.microsoft.com/office/word/2006/wordml" xmlns:wps="http://schemas.microsoft.com/office/word/2010/wordprocessingShape" mc:Ignorable="w14 w15 w16se w16cid w16 w16cex w16sdtdh w16du wp14">
   <w:p>
     <w:pPr>
       <w:pStyle w:val="Header"/>
@@ -20791,7 +20797,7 @@
 </file>
 
 <file path=word/header8.xml><?xml version="1.0" encoding="utf-8"?>
-<w:hdr xmlns:wpc="http://schemas.microsoft.com/office/word/2010/wordprocessingCanvas" xmlns:cx="http://schemas.microsoft.com/office/drawing/2014/chartex" xmlns:cx1="http://schemas.microsoft.com/office/drawing/2015/9/8/chartex" xmlns:cx2="http://schemas.microsoft.com/office/drawing/2015/10/21/chartex" xmlns:cx3="http://schemas.microsoft.com/office/drawing/2016/5/9/chartex" xmlns:cx4="http://schemas.microsoft.com/office/drawing/2016/5/10/chartex" xmlns:cx5="http://schemas.microsoft.com/office/drawing/2016/5/11/chartex" xmlns:cx6="http://schemas.microsoft.com/office/drawing/2016/5/12/chartex" xmlns:cx7="http://schemas.microsoft.com/office/drawing/2016/5/13/chartex" xmlns:cx8="http://schemas.microsoft.com/office/drawing/2016/5/14/chartex" xmlns:mc="http://schemas.openxmlformats.org/markup-compatibility/2006" xmlns:aink="http://schemas.microsoft.com/office/drawing/2016/ink" xmlns:am3d="http://schemas.microsoft.com/office/drawing/2017/model3d" xmlns:o="urn:schemas-microsoft-com:office:office" xmlns:oel="http://schemas.microsoft.com/office/2019/extlst" xmlns:r="http://schemas.openxmlformats.org/officeDocument/2006/relationships" xmlns:m="http://schemas.openxmlformats.org/officeDocument/2006/math" xmlns:v="urn:schemas-microsoft-com:vml" xmlns:wp14="http://schemas.microsoft.com/office/word/2010/wordprocessingDrawing" xmlns:wp="http://schemas.openxmlformats.org/drawingml/2006/wordprocessingDrawing" xmlns:w10="urn:schemas-microsoft-com:office:word" xmlns:w="http://schemas.openxmlformats.org/wordprocessingml/2006/main" xmlns:w14="http://schemas.microsoft.com/office/word/2010/wordml" xmlns:w15="http://schemas.microsoft.com/office/word/2012/wordml" xmlns:w16cex="http://schemas.microsoft.com/office/word/2018/wordml/cex" xmlns:w16cid="http://schemas.microsoft.com/office/word/2016/wordml/cid" xmlns:w16="http://schemas.microsoft.com/office/word/2018/wordml" xmlns:w16sdtdh="http://schemas.microsoft.com/office/word/2020/wordml/sdtdatahash" xmlns:w16se="http://schemas.microsoft.com/office/word/2015/wordml/symex" xmlns:wpg="http://schemas.microsoft.com/office/word/2010/wordprocessingGroup" xmlns:wpi="http://schemas.microsoft.com/office/word/2010/wordprocessingInk" xmlns:wne="http://schemas.microsoft.com/office/word/2006/wordml" xmlns:wps="http://schemas.microsoft.com/office/word/2010/wordprocessingShape" mc:Ignorable="w14 w15 w16se w16cid w16 w16cex w16sdtdh wp14">
+<w:hdr xmlns:wpc="http://schemas.microsoft.com/office/word/2010/wordprocessingCanvas" xmlns:cx="http://schemas.microsoft.com/office/drawing/2014/chartex" xmlns:cx1="http://schemas.microsoft.com/office/drawing/2015/9/8/chartex" xmlns:cx2="http://schemas.microsoft.com/office/drawing/2015/10/21/chartex" xmlns:cx3="http://schemas.microsoft.com/office/drawing/2016/5/9/chartex" xmlns:cx4="http://schemas.microsoft.com/office/drawing/2016/5/10/chartex" xmlns:cx5="http://schemas.microsoft.com/office/drawing/2016/5/11/chartex" xmlns:cx6="http://schemas.microsoft.com/office/drawing/2016/5/12/chartex" xmlns:cx7="http://schemas.microsoft.com/office/drawing/2016/5/13/chartex" xmlns:cx8="http://schemas.microsoft.com/office/drawing/2016/5/14/chartex" xmlns:mc="http://schemas.openxmlformats.org/markup-compatibility/2006" xmlns:aink="http://schemas.microsoft.com/office/drawing/2016/ink" xmlns:am3d="http://schemas.microsoft.com/office/drawing/2017/model3d" xmlns:o="urn:schemas-microsoft-com:office:office" xmlns:oel="http://schemas.microsoft.com/office/2019/extlst" xmlns:r="http://schemas.openxmlformats.org/officeDocument/2006/relationships" xmlns:m="http://schemas.openxmlformats.org/officeDocument/2006/math" xmlns:v="urn:schemas-microsoft-com:vml" xmlns:wp14="http://schemas.microsoft.com/office/word/2010/wordprocessingDrawing" xmlns:wp="http://schemas.openxmlformats.org/drawingml/2006/wordprocessingDrawing" xmlns:w10="urn:schemas-microsoft-com:office:word" xmlns:w="http://schemas.openxmlformats.org/wordprocessingml/2006/main" xmlns:w14="http://schemas.microsoft.com/office/word/2010/wordml" xmlns:w15="http://schemas.microsoft.com/office/word/2012/wordml" xmlns:w16cex="http://schemas.microsoft.com/office/word/2018/wordml/cex" xmlns:w16cid="http://schemas.microsoft.com/office/word/2016/wordml/cid" xmlns:w16="http://schemas.microsoft.com/office/word/2018/wordml" xmlns:w16du="http://schemas.microsoft.com/office/word/2023/wordml/word16du" xmlns:w16sdtdh="http://schemas.microsoft.com/office/word/2020/wordml/sdtdatahash" xmlns:w16se="http://schemas.microsoft.com/office/word/2015/wordml/symex" xmlns:wpg="http://schemas.microsoft.com/office/word/2010/wordprocessingGroup" xmlns:wpi="http://schemas.microsoft.com/office/word/2010/wordprocessingInk" xmlns:wne="http://schemas.microsoft.com/office/word/2006/wordml" xmlns:wps="http://schemas.microsoft.com/office/word/2010/wordprocessingShape" mc:Ignorable="w14 w15 w16se w16cid w16 w16cex w16sdtdh w16du wp14">
   <w:sdt>
     <w:sdtPr>
       <w:id w:val="1012188494"/>
@@ -20832,7 +20838,7 @@
 </file>
 
 <file path=word/header9.xml><?xml version="1.0" encoding="utf-8"?>
-<w:hdr xmlns:wpc="http://schemas.microsoft.com/office/word/2010/wordprocessingCanvas" xmlns:cx="http://schemas.microsoft.com/office/drawing/2014/chartex" xmlns:cx1="http://schemas.microsoft.com/office/drawing/2015/9/8/chartex" xmlns:cx2="http://schemas.microsoft.com/office/drawing/2015/10/21/chartex" xmlns:cx3="http://schemas.microsoft.com/office/drawing/2016/5/9/chartex" xmlns:cx4="http://schemas.microsoft.com/office/drawing/2016/5/10/chartex" xmlns:cx5="http://schemas.microsoft.com/office/drawing/2016/5/11/chartex" xmlns:cx6="http://schemas.microsoft.com/office/drawing/2016/5/12/chartex" xmlns:cx7="http://schemas.microsoft.com/office/drawing/2016/5/13/chartex" xmlns:cx8="http://schemas.microsoft.com/office/drawing/2016/5/14/chartex" xmlns:mc="http://schemas.openxmlformats.org/markup-compatibility/2006" xmlns:aink="http://schemas.microsoft.com/office/drawing/2016/ink" xmlns:am3d="http://schemas.microsoft.com/office/drawing/2017/model3d" xmlns:o="urn:schemas-microsoft-com:office:office" xmlns:oel="http://schemas.microsoft.com/office/2019/extlst" xmlns:r="http://schemas.openxmlformats.org/officeDocument/2006/relationships" xmlns:m="http://schemas.openxmlformats.org/officeDocument/2006/math" xmlns:v="urn:schemas-microsoft-com:vml" xmlns:wp14="http://schemas.microsoft.com/office/word/2010/wordprocessingDrawing" xmlns:wp="http://schemas.openxmlformats.org/drawingml/2006/wordprocessingDrawing" xmlns:w10="urn:schemas-microsoft-com:office:word" xmlns:w="http://schemas.openxmlformats.org/wordprocessingml/2006/main" xmlns:w14="http://schemas.microsoft.com/office/word/2010/wordml" xmlns:w15="http://schemas.microsoft.com/office/word/2012/wordml" xmlns:w16cex="http://schemas.microsoft.com/office/word/2018/wordml/cex" xmlns:w16cid="http://schemas.microsoft.com/office/word/2016/wordml/cid" xmlns:w16="http://schemas.microsoft.com/office/word/2018/wordml" xmlns:w16sdtdh="http://schemas.microsoft.com/office/word/2020/wordml/sdtdatahash" xmlns:w16se="http://schemas.microsoft.com/office/word/2015/wordml/symex" xmlns:wpg="http://schemas.microsoft.com/office/word/2010/wordprocessingGroup" xmlns:wpi="http://schemas.microsoft.com/office/word/2010/wordprocessingInk" xmlns:wne="http://schemas.microsoft.com/office/word/2006/wordml" xmlns:wps="http://schemas.microsoft.com/office/word/2010/wordprocessingShape" mc:Ignorable="w14 w15 w16se w16cid w16 w16cex w16sdtdh wp14">
+<w:hdr xmlns:wpc="http://schemas.microsoft.com/office/word/2010/wordprocessingCanvas" xmlns:cx="http://schemas.microsoft.com/office/drawing/2014/chartex" xmlns:cx1="http://schemas.microsoft.com/office/drawing/2015/9/8/chartex" xmlns:cx2="http://schemas.microsoft.com/office/drawing/2015/10/21/chartex" xmlns:cx3="http://schemas.microsoft.com/office/drawing/2016/5/9/chartex" xmlns:cx4="http://schemas.microsoft.com/office/drawing/2016/5/10/chartex" xmlns:cx5="http://schemas.microsoft.com/office/drawing/2016/5/11/chartex" xmlns:cx6="http://schemas.microsoft.com/office/drawing/2016/5/12/chartex" xmlns:cx7="http://schemas.microsoft.com/office/drawing/2016/5/13/chartex" xmlns:cx8="http://schemas.microsoft.com/office/drawing/2016/5/14/chartex" xmlns:mc="http://schemas.openxmlformats.org/markup-compatibility/2006" xmlns:aink="http://schemas.microsoft.com/office/drawing/2016/ink" xmlns:am3d="http://schemas.microsoft.com/office/drawing/2017/model3d" xmlns:o="urn:schemas-microsoft-com:office:office" xmlns:oel="http://schemas.microsoft.com/office/2019/extlst" xmlns:r="http://schemas.openxmlformats.org/officeDocument/2006/relationships" xmlns:m="http://schemas.openxmlformats.org/officeDocument/2006/math" xmlns:v="urn:schemas-microsoft-com:vml" xmlns:wp14="http://schemas.microsoft.com/office/word/2010/wordprocessingDrawing" xmlns:wp="http://schemas.openxmlformats.org/drawingml/2006/wordprocessingDrawing" xmlns:w10="urn:schemas-microsoft-com:office:word" xmlns:w="http://schemas.openxmlformats.org/wordprocessingml/2006/main" xmlns:w14="http://schemas.microsoft.com/office/word/2010/wordml" xmlns:w15="http://schemas.microsoft.com/office/word/2012/wordml" xmlns:w16cex="http://schemas.microsoft.com/office/word/2018/wordml/cex" xmlns:w16cid="http://schemas.microsoft.com/office/word/2016/wordml/cid" xmlns:w16="http://schemas.microsoft.com/office/word/2018/wordml" xmlns:w16du="http://schemas.microsoft.com/office/word/2023/wordml/word16du" xmlns:w16sdtdh="http://schemas.microsoft.com/office/word/2020/wordml/sdtdatahash" xmlns:w16se="http://schemas.microsoft.com/office/word/2015/wordml/symex" xmlns:wpg="http://schemas.microsoft.com/office/word/2010/wordprocessingGroup" xmlns:wpi="http://schemas.microsoft.com/office/word/2010/wordprocessingInk" xmlns:wne="http://schemas.microsoft.com/office/word/2006/wordml" xmlns:wps="http://schemas.microsoft.com/office/word/2010/wordprocessingShape" mc:Ignorable="w14 w15 w16se w16cid w16 w16cex w16sdtdh w16du wp14">
   <w:p>
     <w:pPr>
       <w:pStyle w:val="Header"/>
@@ -20843,7 +20849,7 @@
 </file>
 
 <file path=word/numbering.xml><?xml version="1.0" encoding="utf-8"?>
-<w:numbering xmlns:wpc="http://schemas.microsoft.com/office/word/2010/wordprocessingCanvas" xmlns:cx="http://schemas.microsoft.com/office/drawing/2014/chartex" xmlns:cx1="http://schemas.microsoft.com/office/drawing/2015/9/8/chartex" xmlns:cx2="http://schemas.microsoft.com/office/drawing/2015/10/21/chartex" xmlns:cx3="http://schemas.microsoft.com/office/drawing/2016/5/9/chartex" xmlns:cx4="http://schemas.microsoft.com/office/drawing/2016/5/10/chartex" xmlns:cx5="http://schemas.microsoft.com/office/drawing/2016/5/11/chartex" xmlns:cx6="http://schemas.microsoft.com/office/drawing/2016/5/12/chartex" xmlns:cx7="http://schemas.microsoft.com/office/drawing/2016/5/13/chartex" xmlns:cx8="http://schemas.microsoft.com/office/drawing/2016/5/14/chartex" xmlns:mc="http://schemas.openxmlformats.org/markup-compatibility/2006" xmlns:aink="http://schemas.microsoft.com/office/drawing/2016/ink" xmlns:am3d="http://schemas.microsoft.com/office/drawing/2017/model3d" xmlns:o="urn:schemas-microsoft-com:office:office" xmlns:oel="http://schemas.microsoft.com/office/2019/extlst" xmlns:r="http://schemas.openxmlformats.org/officeDocument/2006/relationships" xmlns:m="http://schemas.openxmlformats.org/officeDocument/2006/math" xmlns:v="urn:schemas-microsoft-com:vml" xmlns:wp14="http://schemas.microsoft.com/office/word/2010/wordprocessingDrawing" xmlns:wp="http://schemas.openxmlformats.org/drawingml/2006/wordprocessingDrawing" xmlns:w10="urn:schemas-microsoft-com:office:word" xmlns:w="http://schemas.openxmlformats.org/wordprocessingml/2006/main" xmlns:w14="http://schemas.microsoft.com/office/word/2010/wordml" xmlns:w15="http://schemas.microsoft.com/office/word/2012/wordml" xmlns:w16cex="http://schemas.microsoft.com/office/word/2018/wordml/cex" xmlns:w16cid="http://schemas.microsoft.com/office/word/2016/wordml/cid" xmlns:w16="http://schemas.microsoft.com/office/word/2018/wordml" xmlns:w16sdtdh="http://schemas.microsoft.com/office/word/2020/wordml/sdtdatahash" xmlns:w16se="http://schemas.microsoft.com/office/word/2015/wordml/symex" xmlns:wpg="http://schemas.microsoft.com/office/word/2010/wordprocessingGroup" xmlns:wpi="http://schemas.microsoft.com/office/word/2010/wordprocessingInk" xmlns:wne="http://schemas.microsoft.com/office/word/2006/wordml" xmlns:wps="http://schemas.microsoft.com/office/word/2010/wordprocessingShape" mc:Ignorable="w14 w15 w16se w16cid w16 w16cex w16sdtdh wp14">
+<w:numbering xmlns:wpc="http://schemas.microsoft.com/office/word/2010/wordprocessingCanvas" xmlns:cx="http://schemas.microsoft.com/office/drawing/2014/chartex" xmlns:cx1="http://schemas.microsoft.com/office/drawing/2015/9/8/chartex" xmlns:cx2="http://schemas.microsoft.com/office/drawing/2015/10/21/chartex" xmlns:cx3="http://schemas.microsoft.com/office/drawing/2016/5/9/chartex" xmlns:cx4="http://schemas.microsoft.com/office/drawing/2016/5/10/chartex" xmlns:cx5="http://schemas.microsoft.com/office/drawing/2016/5/11/chartex" xmlns:cx6="http://schemas.microsoft.com/office/drawing/2016/5/12/chartex" xmlns:cx7="http://schemas.microsoft.com/office/drawing/2016/5/13/chartex" xmlns:cx8="http://schemas.microsoft.com/office/drawing/2016/5/14/chartex" xmlns:mc="http://schemas.openxmlformats.org/markup-compatibility/2006" xmlns:aink="http://schemas.microsoft.com/office/drawing/2016/ink" xmlns:am3d="http://schemas.microsoft.com/office/drawing/2017/model3d" xmlns:o="urn:schemas-microsoft-com:office:office" xmlns:oel="http://schemas.microsoft.com/office/2019/extlst" xmlns:r="http://schemas.openxmlformats.org/officeDocument/2006/relationships" xmlns:m="http://schemas.openxmlformats.org/officeDocument/2006/math" xmlns:v="urn:schemas-microsoft-com:vml" xmlns:wp14="http://schemas.microsoft.com/office/word/2010/wordprocessingDrawing" xmlns:wp="http://schemas.openxmlformats.org/drawingml/2006/wordprocessingDrawing" xmlns:w10="urn:schemas-microsoft-com:office:word" xmlns:w="http://schemas.openxmlformats.org/wordprocessingml/2006/main" xmlns:w14="http://schemas.microsoft.com/office/word/2010/wordml" xmlns:w15="http://schemas.microsoft.com/office/word/2012/wordml" xmlns:w16cex="http://schemas.microsoft.com/office/word/2018/wordml/cex" xmlns:w16cid="http://schemas.microsoft.com/office/word/2016/wordml/cid" xmlns:w16="http://schemas.microsoft.com/office/word/2018/wordml" xmlns:w16du="http://schemas.microsoft.com/office/word/2023/wordml/word16du" xmlns:w16sdtdh="http://schemas.microsoft.com/office/word/2020/wordml/sdtdatahash" xmlns:w16se="http://schemas.microsoft.com/office/word/2015/wordml/symex" xmlns:wpg="http://schemas.microsoft.com/office/word/2010/wordprocessingGroup" xmlns:wpi="http://schemas.microsoft.com/office/word/2010/wordprocessingInk" xmlns:wne="http://schemas.microsoft.com/office/word/2006/wordml" xmlns:wps="http://schemas.microsoft.com/office/word/2010/wordprocessingShape" mc:Ignorable="w14 w15 w16se w16cid w16 w16cex w16sdtdh w16du wp14">
   <w:abstractNum w:abstractNumId="0" w15:restartNumberingAfterBreak="0">
     <w:nsid w:val="07F15E36"/>
     <w:multiLevelType w:val="multilevel"/>
@@ -22750,7 +22756,7 @@
 </file>
 
 <file path=word/styles.xml><?xml version="1.0" encoding="utf-8"?>
-<w:styles xmlns:mc="http://schemas.openxmlformats.org/markup-compatibility/2006" xmlns:r="http://schemas.openxmlformats.org/officeDocument/2006/relationships" xmlns:w="http://schemas.openxmlformats.org/wordprocessingml/2006/main" xmlns:w14="http://schemas.microsoft.com/office/word/2010/wordml" xmlns:w15="http://schemas.microsoft.com/office/word/2012/wordml" xmlns:w16cex="http://schemas.microsoft.com/office/word/2018/wordml/cex" xmlns:w16cid="http://schemas.microsoft.com/office/word/2016/wordml/cid" xmlns:w16="http://schemas.microsoft.com/office/word/2018/wordml" xmlns:w16sdtdh="http://schemas.microsoft.com/office/word/2020/wordml/sdtdatahash" xmlns:w16se="http://schemas.microsoft.com/office/word/2015/wordml/symex" mc:Ignorable="w14 w15 w16se w16cid w16 w16cex w16sdtdh">
+<w:styles xmlns:mc="http://schemas.openxmlformats.org/markup-compatibility/2006" xmlns:r="http://schemas.openxmlformats.org/officeDocument/2006/relationships" xmlns:w="http://schemas.openxmlformats.org/wordprocessingml/2006/main" xmlns:w14="http://schemas.microsoft.com/office/word/2010/wordml" xmlns:w15="http://schemas.microsoft.com/office/word/2012/wordml" xmlns:w16cex="http://schemas.microsoft.com/office/word/2018/wordml/cex" xmlns:w16cid="http://schemas.microsoft.com/office/word/2016/wordml/cid" xmlns:w16="http://schemas.microsoft.com/office/word/2018/wordml" xmlns:w16du="http://schemas.microsoft.com/office/word/2023/wordml/word16du" xmlns:w16sdtdh="http://schemas.microsoft.com/office/word/2020/wordml/sdtdatahash" xmlns:w16se="http://schemas.microsoft.com/office/word/2015/wordml/symex" mc:Ignorable="w14 w15 w16se w16cid w16 w16cex w16sdtdh w16du">
   <w:docDefaults>
     <w:rPrDefault>
       <w:rPr>
@@ -23768,7 +23774,7 @@
 </file>
 
 <file path=word/glossary/document.xml><?xml version="1.0" encoding="utf-8"?>
-<w:glossaryDocument xmlns:wpc="http://schemas.microsoft.com/office/word/2010/wordprocessingCanvas" xmlns:cx="http://schemas.microsoft.com/office/drawing/2014/chartex" xmlns:cx1="http://schemas.microsoft.com/office/drawing/2015/9/8/chartex" xmlns:cx2="http://schemas.microsoft.com/office/drawing/2015/10/21/chartex" xmlns:cx3="http://schemas.microsoft.com/office/drawing/2016/5/9/chartex" xmlns:cx4="http://schemas.microsoft.com/office/drawing/2016/5/10/chartex" xmlns:cx5="http://schemas.microsoft.com/office/drawing/2016/5/11/chartex" xmlns:cx6="http://schemas.microsoft.com/office/drawing/2016/5/12/chartex" xmlns:cx7="http://schemas.microsoft.com/office/drawing/2016/5/13/chartex" xmlns:cx8="http://schemas.microsoft.com/office/drawing/2016/5/14/chartex" xmlns:mc="http://schemas.openxmlformats.org/markup-compatibility/2006" xmlns:aink="http://schemas.microsoft.com/office/drawing/2016/ink" xmlns:am3d="http://schemas.microsoft.com/office/drawing/2017/model3d" xmlns:o="urn:schemas-microsoft-com:office:office" xmlns:oel="http://schemas.microsoft.com/office/2019/extlst" xmlns:r="http://schemas.openxmlformats.org/officeDocument/2006/relationships" xmlns:m="http://schemas.openxmlformats.org/officeDocument/2006/math" xmlns:v="urn:schemas-microsoft-com:vml" xmlns:wp14="http://schemas.microsoft.com/office/word/2010/wordprocessingDrawing" xmlns:wp="http://schemas.openxmlformats.org/drawingml/2006/wordprocessingDrawing" xmlns:w10="urn:schemas-microsoft-com:office:word" xmlns:w="http://schemas.openxmlformats.org/wordprocessingml/2006/main" xmlns:w14="http://schemas.microsoft.com/office/word/2010/wordml" xmlns:w15="http://schemas.microsoft.com/office/word/2012/wordml" xmlns:w16cex="http://schemas.microsoft.com/office/word/2018/wordml/cex" xmlns:w16cid="http://schemas.microsoft.com/office/word/2016/wordml/cid" xmlns:w16="http://schemas.microsoft.com/office/word/2018/wordml" xmlns:w16sdtdh="http://schemas.microsoft.com/office/word/2020/wordml/sdtdatahash" xmlns:w16se="http://schemas.microsoft.com/office/word/2015/wordml/symex" xmlns:wpg="http://schemas.microsoft.com/office/word/2010/wordprocessingGroup" xmlns:wpi="http://schemas.microsoft.com/office/word/2010/wordprocessingInk" xmlns:wne="http://schemas.microsoft.com/office/word/2006/wordml" xmlns:wps="http://schemas.microsoft.com/office/word/2010/wordprocessingShape" mc:Ignorable="w14 w15 w16se w16cid w16 w16cex w16sdtdh wp14">
+<w:glossaryDocument xmlns:wpc="http://schemas.microsoft.com/office/word/2010/wordprocessingCanvas" xmlns:cx="http://schemas.microsoft.com/office/drawing/2014/chartex" xmlns:cx1="http://schemas.microsoft.com/office/drawing/2015/9/8/chartex" xmlns:cx2="http://schemas.microsoft.com/office/drawing/2015/10/21/chartex" xmlns:cx3="http://schemas.microsoft.com/office/drawing/2016/5/9/chartex" xmlns:cx4="http://schemas.microsoft.com/office/drawing/2016/5/10/chartex" xmlns:cx5="http://schemas.microsoft.com/office/drawing/2016/5/11/chartex" xmlns:cx6="http://schemas.microsoft.com/office/drawing/2016/5/12/chartex" xmlns:cx7="http://schemas.microsoft.com/office/drawing/2016/5/13/chartex" xmlns:cx8="http://schemas.microsoft.com/office/drawing/2016/5/14/chartex" xmlns:mc="http://schemas.openxmlformats.org/markup-compatibility/2006" xmlns:aink="http://schemas.microsoft.com/office/drawing/2016/ink" xmlns:am3d="http://schemas.microsoft.com/office/drawing/2017/model3d" xmlns:o="urn:schemas-microsoft-com:office:office" xmlns:oel="http://schemas.microsoft.com/office/2019/extlst" xmlns:r="http://schemas.openxmlformats.org/officeDocument/2006/relationships" xmlns:m="http://schemas.openxmlformats.org/officeDocument/2006/math" xmlns:v="urn:schemas-microsoft-com:vml" xmlns:wp14="http://schemas.microsoft.com/office/word/2010/wordprocessingDrawing" xmlns:wp="http://schemas.openxmlformats.org/drawingml/2006/wordprocessingDrawing" xmlns:w10="urn:schemas-microsoft-com:office:word" xmlns:w="http://schemas.openxmlformats.org/wordprocessingml/2006/main" xmlns:w14="http://schemas.microsoft.com/office/word/2010/wordml" xmlns:w15="http://schemas.microsoft.com/office/word/2012/wordml" xmlns:w16cex="http://schemas.microsoft.com/office/word/2018/wordml/cex" xmlns:w16cid="http://schemas.microsoft.com/office/word/2016/wordml/cid" xmlns:w16="http://schemas.microsoft.com/office/word/2018/wordml" xmlns:w16du="http://schemas.microsoft.com/office/word/2023/wordml/word16du" xmlns:w16sdtdh="http://schemas.microsoft.com/office/word/2020/wordml/sdtdatahash" xmlns:w16se="http://schemas.microsoft.com/office/word/2015/wordml/symex" xmlns:wpg="http://schemas.microsoft.com/office/word/2010/wordprocessingGroup" xmlns:wpi="http://schemas.microsoft.com/office/word/2010/wordprocessingInk" xmlns:wne="http://schemas.microsoft.com/office/word/2006/wordml" xmlns:wps="http://schemas.microsoft.com/office/word/2010/wordprocessingShape" mc:Ignorable="w14 w15 w16se w16cid w16 w16cex w16sdtdh w16du wp14">
   <w:docParts>
     <w:docPart>
       <w:docPartPr>
@@ -23853,7 +23859,7 @@
 </file>
 
 <file path=word/glossary/fontTable.xml><?xml version="1.0" encoding="utf-8"?>
-<w:fonts xmlns:mc="http://schemas.openxmlformats.org/markup-compatibility/2006" xmlns:r="http://schemas.openxmlformats.org/officeDocument/2006/relationships" xmlns:w="http://schemas.openxmlformats.org/wordprocessingml/2006/main" xmlns:w14="http://schemas.microsoft.com/office/word/2010/wordml" xmlns:w15="http://schemas.microsoft.com/office/word/2012/wordml" xmlns:w16cex="http://schemas.microsoft.com/office/word/2018/wordml/cex" xmlns:w16cid="http://schemas.microsoft.com/office/word/2016/wordml/cid" xmlns:w16="http://schemas.microsoft.com/office/word/2018/wordml" xmlns:w16sdtdh="http://schemas.microsoft.com/office/word/2020/wordml/sdtdatahash" xmlns:w16se="http://schemas.microsoft.com/office/word/2015/wordml/symex" mc:Ignorable="w14 w15 w16se w16cid w16 w16cex w16sdtdh">
+<w:fonts xmlns:mc="http://schemas.openxmlformats.org/markup-compatibility/2006" xmlns:r="http://schemas.openxmlformats.org/officeDocument/2006/relationships" xmlns:w="http://schemas.openxmlformats.org/wordprocessingml/2006/main" xmlns:w14="http://schemas.microsoft.com/office/word/2010/wordml" xmlns:w15="http://schemas.microsoft.com/office/word/2012/wordml" xmlns:w16cex="http://schemas.microsoft.com/office/word/2018/wordml/cex" xmlns:w16cid="http://schemas.microsoft.com/office/word/2016/wordml/cid" xmlns:w16="http://schemas.microsoft.com/office/word/2018/wordml" xmlns:w16du="http://schemas.microsoft.com/office/word/2023/wordml/word16du" xmlns:w16sdtdh="http://schemas.microsoft.com/office/word/2020/wordml/sdtdatahash" xmlns:w16se="http://schemas.microsoft.com/office/word/2015/wordml/symex" mc:Ignorable="w14 w15 w16se w16cid w16 w16cex w16sdtdh w16du">
   <w:font w:name="Times New Roman">
     <w:panose1 w:val="02020603050405020304"/>
     <w:charset w:val="00"/>
@@ -23954,7 +23960,7 @@
 </file>
 
 <file path=word/glossary/settings.xml><?xml version="1.0" encoding="utf-8"?>
-<w:settings xmlns:mc="http://schemas.openxmlformats.org/markup-compatibility/2006" xmlns:o="urn:schemas-microsoft-com:office:office" xmlns:r="http://schemas.openxmlformats.org/officeDocument/2006/relationships" xmlns:m="http://schemas.openxmlformats.org/officeDocument/2006/math" xmlns:v="urn:schemas-microsoft-com:vml" xmlns:w10="urn:schemas-microsoft-com:office:word" xmlns:w="http://schemas.openxmlformats.org/wordprocessingml/2006/main" xmlns:w14="http://schemas.microsoft.com/office/word/2010/wordml" xmlns:w15="http://schemas.microsoft.com/office/word/2012/wordml" xmlns:w16cex="http://schemas.microsoft.com/office/word/2018/wordml/cex" xmlns:w16cid="http://schemas.microsoft.com/office/word/2016/wordml/cid" xmlns:w16="http://schemas.microsoft.com/office/word/2018/wordml" xmlns:w16sdtdh="http://schemas.microsoft.com/office/word/2020/wordml/sdtdatahash" xmlns:w16se="http://schemas.microsoft.com/office/word/2015/wordml/symex" xmlns:sl="http://schemas.openxmlformats.org/schemaLibrary/2006/main" mc:Ignorable="w14 w15 w16se w16cid w16 w16cex w16sdtdh">
+<w:settings xmlns:mc="http://schemas.openxmlformats.org/markup-compatibility/2006" xmlns:o="urn:schemas-microsoft-com:office:office" xmlns:r="http://schemas.openxmlformats.org/officeDocument/2006/relationships" xmlns:m="http://schemas.openxmlformats.org/officeDocument/2006/math" xmlns:v="urn:schemas-microsoft-com:vml" xmlns:w10="urn:schemas-microsoft-com:office:word" xmlns:w="http://schemas.openxmlformats.org/wordprocessingml/2006/main" xmlns:w14="http://schemas.microsoft.com/office/word/2010/wordml" xmlns:w15="http://schemas.microsoft.com/office/word/2012/wordml" xmlns:w16cex="http://schemas.microsoft.com/office/word/2018/wordml/cex" xmlns:w16cid="http://schemas.microsoft.com/office/word/2016/wordml/cid" xmlns:w16="http://schemas.microsoft.com/office/word/2018/wordml" xmlns:w16du="http://schemas.microsoft.com/office/word/2023/wordml/word16du" xmlns:w16sdtdh="http://schemas.microsoft.com/office/word/2020/wordml/sdtdatahash" xmlns:w16se="http://schemas.microsoft.com/office/word/2015/wordml/symex" xmlns:sl="http://schemas.openxmlformats.org/schemaLibrary/2006/main" mc:Ignorable="w14 w15 w16se w16cid w16 w16cex w16sdtdh w16du">
   <w:defaultTabStop w:val="720"/>
   <w:characterSpacingControl w:val="doNotCompress"/>
   <w:compat>
@@ -23982,12 +23988,14 @@
     <w:rsid w:val="00883963"/>
     <w:rsid w:val="009223F1"/>
     <w:rsid w:val="00AA4A4D"/>
+    <w:rsid w:val="00AD6354"/>
     <w:rsid w:val="00B10D58"/>
     <w:rsid w:val="00D72EDA"/>
     <w:rsid w:val="00D9235F"/>
     <w:rsid w:val="00DE0644"/>
     <w:rsid w:val="00E05F7B"/>
     <w:rsid w:val="00E15A91"/>
+    <w:rsid w:val="00E766A1"/>
     <w:rsid w:val="00E9383E"/>
     <w:rsid w:val="00F36BD8"/>
     <w:rsid w:val="00FB2FFD"/>
@@ -24015,7 +24023,7 @@
 </file>
 
 <file path=word/glossary/styles.xml><?xml version="1.0" encoding="utf-8"?>
-<w:styles xmlns:mc="http://schemas.openxmlformats.org/markup-compatibility/2006" xmlns:r="http://schemas.openxmlformats.org/officeDocument/2006/relationships" xmlns:w="http://schemas.openxmlformats.org/wordprocessingml/2006/main" xmlns:w14="http://schemas.microsoft.com/office/word/2010/wordml" xmlns:w15="http://schemas.microsoft.com/office/word/2012/wordml" xmlns:w16cex="http://schemas.microsoft.com/office/word/2018/wordml/cex" xmlns:w16cid="http://schemas.microsoft.com/office/word/2016/wordml/cid" xmlns:w16="http://schemas.microsoft.com/office/word/2018/wordml" xmlns:w16sdtdh="http://schemas.microsoft.com/office/word/2020/wordml/sdtdatahash" xmlns:w16se="http://schemas.microsoft.com/office/word/2015/wordml/symex" mc:Ignorable="w14 w15 w16se w16cid w16 w16cex w16sdtdh">
+<w:styles xmlns:mc="http://schemas.openxmlformats.org/markup-compatibility/2006" xmlns:r="http://schemas.openxmlformats.org/officeDocument/2006/relationships" xmlns:w="http://schemas.openxmlformats.org/wordprocessingml/2006/main" xmlns:w14="http://schemas.microsoft.com/office/word/2010/wordml" xmlns:w15="http://schemas.microsoft.com/office/word/2012/wordml" xmlns:w16cex="http://schemas.microsoft.com/office/word/2018/wordml/cex" xmlns:w16cid="http://schemas.microsoft.com/office/word/2016/wordml/cid" xmlns:w16="http://schemas.microsoft.com/office/word/2018/wordml" xmlns:w16du="http://schemas.microsoft.com/office/word/2023/wordml/word16du" xmlns:w16sdtdh="http://schemas.microsoft.com/office/word/2020/wordml/sdtdatahash" xmlns:w16se="http://schemas.microsoft.com/office/word/2015/wordml/symex" mc:Ignorable="w14 w15 w16se w16cid w16 w16cex w16sdtdh w16du">
   <w:docDefaults>
     <w:rPrDefault>
       <w:rPr>
@@ -24453,7 +24461,7 @@
 </file>
 
 <file path=word/glossary/webSettings.xml><?xml version="1.0" encoding="utf-8"?>
-<w:webSettings xmlns:mc="http://schemas.openxmlformats.org/markup-compatibility/2006" xmlns:r="http://schemas.openxmlformats.org/officeDocument/2006/relationships" xmlns:w="http://schemas.openxmlformats.org/wordprocessingml/2006/main" xmlns:w14="http://schemas.microsoft.com/office/word/2010/wordml" xmlns:w15="http://schemas.microsoft.com/office/word/2012/wordml" xmlns:w16cex="http://schemas.microsoft.com/office/word/2018/wordml/cex" xmlns:w16cid="http://schemas.microsoft.com/office/word/2016/wordml/cid" xmlns:w16="http://schemas.microsoft.com/office/word/2018/wordml" xmlns:w16sdtdh="http://schemas.microsoft.com/office/word/2020/wordml/sdtdatahash" xmlns:w16se="http://schemas.microsoft.com/office/word/2015/wordml/symex" mc:Ignorable="w14 w15 w16se w16cid w16 w16cex w16sdtdh"/>
+<w:webSettings xmlns:mc="http://schemas.openxmlformats.org/markup-compatibility/2006" xmlns:r="http://schemas.openxmlformats.org/officeDocument/2006/relationships" xmlns:w="http://schemas.openxmlformats.org/wordprocessingml/2006/main" xmlns:w14="http://schemas.microsoft.com/office/word/2010/wordml" xmlns:w15="http://schemas.microsoft.com/office/word/2012/wordml" xmlns:w16cex="http://schemas.microsoft.com/office/word/2018/wordml/cex" xmlns:w16cid="http://schemas.microsoft.com/office/word/2016/wordml/cid" xmlns:w16="http://schemas.microsoft.com/office/word/2018/wordml" xmlns:w16du="http://schemas.microsoft.com/office/word/2023/wordml/word16du" xmlns:w16sdtdh="http://schemas.microsoft.com/office/word/2020/wordml/sdtdatahash" xmlns:w16se="http://schemas.microsoft.com/office/word/2015/wordml/symex" mc:Ignorable="w14 w15 w16se w16cid w16 w16cex w16sdtdh w16du"/>
 </file>
 
 <file path=word/theme/theme1.xml><?xml version="1.0" encoding="utf-8"?>

</xml_diff>